<commit_message>
table rename in sql email comment in doc extra shak region fields copied from klass_shak to anvendt_klass_shak
</commit_message>
<xml_diff>
--- a/doc/Design-, arkitektur- og udviklerguide.docx
+++ b/doc/Design-, arkitektur- og udviklerguide.docx
@@ -2724,7 +2724,15 @@
         <w:t>Overordnet set består LPR Databehandleren af en applikation kørende på en JEE applikationsserver (I dette tilfæld</w:t>
       </w:r>
       <w:r>
-        <w:t>e Tomcat), som har adgang til tre</w:t>
+        <w:t xml:space="preserve">e </w:t>
+      </w:r>
+      <w:proofErr w:type="spellStart"/>
+      <w:r>
+        <w:t>Tomcat</w:t>
+      </w:r>
+      <w:proofErr w:type="spellEnd"/>
+      <w:r>
+        <w:t>), som har adgang til tre</w:t>
       </w:r>
       <w:r>
         <w:t xml:space="preserve"> databaser; </w:t>
@@ -2739,7 +2747,23 @@
         <w:t>eksport til en med HAIBA indlæggelses data</w:t>
       </w:r>
       <w:r>
-        <w:t>. LPR databasen er et replika (og subset) af den LPR database sundhedsstyrelsen bruger til afregning af sygehusene.</w:t>
+        <w:t xml:space="preserve">. LPR databasen er et </w:t>
+      </w:r>
+      <w:proofErr w:type="spellStart"/>
+      <w:r>
+        <w:t>replika</w:t>
+      </w:r>
+      <w:proofErr w:type="spellEnd"/>
+      <w:r>
+        <w:t xml:space="preserve"> (og </w:t>
+      </w:r>
+      <w:proofErr w:type="spellStart"/>
+      <w:r>
+        <w:t>subset</w:t>
+      </w:r>
+      <w:proofErr w:type="spellEnd"/>
+      <w:r>
+        <w:t>) af den LPR database sundhedsstyrelsen bruger til afregning af sygehusene.</w:t>
       </w:r>
       <w:r>
         <w:t xml:space="preserve"> Stru</w:t>
@@ -3087,11 +3111,16 @@
           <w:numId w:val="48"/>
         </w:numPr>
       </w:pPr>
+      <w:proofErr w:type="spellStart"/>
       <w:r>
         <w:t>Data</w:t>
       </w:r>
       <w:r>
-        <w:t>importeren har til ansvar at hente data ind fr</w:t>
+        <w:t>importeren</w:t>
+      </w:r>
+      <w:proofErr w:type="spellEnd"/>
+      <w:r>
+        <w:t xml:space="preserve"> har til ansvar at hente data ind fr</w:t>
       </w:r>
       <w:r>
         <w:t>a LPR-</w:t>
@@ -3109,39 +3138,80 @@
         <w:t>e</w:t>
       </w:r>
       <w:r>
-        <w:t>, via batches af konfigurerbar størrelse,</w:t>
+        <w:t xml:space="preserve">, via </w:t>
+      </w:r>
+      <w:proofErr w:type="spellStart"/>
+      <w:r>
+        <w:t>batches</w:t>
+      </w:r>
+      <w:proofErr w:type="spellEnd"/>
+      <w:r>
+        <w:t xml:space="preserve"> af </w:t>
+      </w:r>
+      <w:proofErr w:type="spellStart"/>
+      <w:r>
+        <w:t>konfigurerbar</w:t>
+      </w:r>
+      <w:proofErr w:type="spellEnd"/>
+      <w:r>
+        <w:t xml:space="preserve"> størrelse,</w:t>
       </w:r>
       <w:r>
         <w:t xml:space="preserve"> og placere det i en intern LPR-</w:t>
       </w:r>
       <w:r>
-        <w:t>model baseret på POJO's.</w:t>
+        <w:t xml:space="preserve">model baseret på </w:t>
+      </w:r>
+      <w:proofErr w:type="spellStart"/>
+      <w:r>
+        <w:t>POJO's</w:t>
+      </w:r>
+      <w:proofErr w:type="spellEnd"/>
+      <w:r>
+        <w:t>.</w:t>
       </w:r>
     </w:p>
     <w:p>
       <w:pPr>
         <w:pStyle w:val="Listeafsnit"/>
       </w:pPr>
-      <w:r>
-        <w:t xml:space="preserve">Dataimporteren ligger i pakken: </w:t>
-      </w:r>
+      <w:proofErr w:type="spellStart"/>
+      <w:r>
+        <w:t>Dataimporteren</w:t>
+      </w:r>
+      <w:proofErr w:type="spellEnd"/>
+      <w:r>
+        <w:t xml:space="preserve"> ligger i pakken: </w:t>
+      </w:r>
+      <w:proofErr w:type="spellStart"/>
       <w:r>
         <w:rPr>
           <w:rFonts w:ascii="Courier New" w:hAnsi="Courier New" w:cs="Courier New"/>
         </w:rPr>
         <w:t>dk.nsi.haiba.lprimporter.importer</w:t>
       </w:r>
+      <w:proofErr w:type="spellEnd"/>
       <w:r>
         <w:t xml:space="preserve">, klassen </w:t>
       </w:r>
+      <w:proofErr w:type="spellStart"/>
       <w:r>
         <w:rPr>
           <w:rFonts w:ascii="Courier New" w:hAnsi="Courier New" w:cs="Courier New"/>
         </w:rPr>
         <w:t>ImportExecutor</w:t>
       </w:r>
-      <w:r>
-        <w:t xml:space="preserve"> er det skedulerede job som sørger for at importere data når noget</w:t>
+      <w:proofErr w:type="spellEnd"/>
+      <w:r>
+        <w:t xml:space="preserve"> er det </w:t>
+      </w:r>
+      <w:proofErr w:type="spellStart"/>
+      <w:r>
+        <w:t>skedulerede</w:t>
+      </w:r>
+      <w:proofErr w:type="spellEnd"/>
+      <w:r>
+        <w:t xml:space="preserve"> job som sørger for at importere data når noget</w:t>
       </w:r>
       <w:r>
         <w:t xml:space="preserve"> nyt dukker op, ved at se i LPR-</w:t>
@@ -3210,7 +3280,15 @@
         </w:numPr>
       </w:pPr>
       <w:r>
-        <w:t>Regelmaskinen sørger for udførelse af de beskrevne forretningsregler i den rækkefølge som står i Løsningsbeskrivelsen afsnit 2.4 (Forretningsregler), data bliver konverteret til en intern HAIBA indlæggelsesmodel baseret på POJO's.</w:t>
+        <w:t xml:space="preserve">Regelmaskinen sørger for udførelse af de beskrevne forretningsregler i den rækkefølge som står i Løsningsbeskrivelsen afsnit 2.4 (Forretningsregler), data bliver konverteret til en intern HAIBA indlæggelsesmodel baseret på </w:t>
+      </w:r>
+      <w:proofErr w:type="spellStart"/>
+      <w:r>
+        <w:t>POJO's</w:t>
+      </w:r>
+      <w:proofErr w:type="spellEnd"/>
+      <w:r>
+        <w:t>.</w:t>
       </w:r>
     </w:p>
     <w:p>
@@ -3221,30 +3299,44 @@
       <w:r>
         <w:t xml:space="preserve">Regelmaskinen ligger i pakken: </w:t>
       </w:r>
+      <w:proofErr w:type="spellStart"/>
       <w:r>
         <w:rPr>
           <w:rFonts w:ascii="Courier New" w:hAnsi="Courier New" w:cs="Courier New"/>
         </w:rPr>
         <w:t>dk.nsi.haiba.lprimporter.rules</w:t>
       </w:r>
+      <w:proofErr w:type="spellEnd"/>
       <w:r>
         <w:t xml:space="preserve">, hvor klassen </w:t>
       </w:r>
+      <w:proofErr w:type="spellStart"/>
       <w:r>
         <w:rPr>
           <w:rFonts w:ascii="Courier New" w:hAnsi="Courier New" w:cs="Courier New"/>
         </w:rPr>
         <w:t>RulesEngine</w:t>
       </w:r>
-      <w:r>
-        <w:t xml:space="preserve"> sørger for processeringen, de enkelte forretningsregler ligger også i denne pakke og implementerer alle </w:t>
-      </w:r>
+      <w:proofErr w:type="spellEnd"/>
+      <w:r>
+        <w:t xml:space="preserve"> sørger for </w:t>
+      </w:r>
+      <w:proofErr w:type="spellStart"/>
+      <w:r>
+        <w:t>processeringen</w:t>
+      </w:r>
+      <w:proofErr w:type="spellEnd"/>
+      <w:r>
+        <w:t xml:space="preserve">, de enkelte forretningsregler ligger også i denne pakke og implementerer alle </w:t>
+      </w:r>
+      <w:proofErr w:type="spellStart"/>
       <w:r>
         <w:rPr>
           <w:rFonts w:ascii="Courier New" w:hAnsi="Courier New" w:cs="Courier New"/>
         </w:rPr>
         <w:t>LPRRule</w:t>
       </w:r>
+      <w:proofErr w:type="spellEnd"/>
       <w:r>
         <w:t xml:space="preserve"> interfacet</w:t>
       </w:r>
@@ -3258,11 +3350,16 @@
           <w:numId w:val="48"/>
         </w:numPr>
       </w:pPr>
+      <w:proofErr w:type="spellStart"/>
       <w:r>
         <w:t>Data</w:t>
       </w:r>
       <w:r>
-        <w:t>eksporteren sørger for at skrive det behandlede data ned i HAIBA databasen ud fra den interne HAIBA model</w:t>
+        <w:t>eksporteren</w:t>
+      </w:r>
+      <w:proofErr w:type="spellEnd"/>
+      <w:r>
+        <w:t xml:space="preserve"> sørger for at skrive det behandlede data ned i HAIBA databasen ud fra den interne HAIBA model</w:t>
       </w:r>
     </w:p>
     <w:p/>
@@ -3281,27 +3378,36 @@
         <w:lastRenderedPageBreak/>
         <w:t xml:space="preserve">Konfigurationsmodulet er baseret på Springs "Configuration" og ligger i pakken: : </w:t>
       </w:r>
+      <w:proofErr w:type="spellStart"/>
       <w:r>
         <w:rPr>
           <w:rFonts w:ascii="Courier New" w:hAnsi="Courier New" w:cs="Courier New"/>
         </w:rPr>
         <w:t>dk.nsi.haiba.lprimporter.config</w:t>
       </w:r>
+      <w:proofErr w:type="spellEnd"/>
       <w:r>
         <w:t xml:space="preserve">, hvor </w:t>
       </w:r>
+      <w:proofErr w:type="spellStart"/>
       <w:r>
         <w:rPr>
           <w:rFonts w:ascii="Courier New" w:hAnsi="Courier New" w:cs="Courier New"/>
         </w:rPr>
         <w:t>LPRConfiguration</w:t>
       </w:r>
+      <w:proofErr w:type="spellEnd"/>
       <w:r>
         <w:t xml:space="preserve"> klassen er den primære indgang. For detaljer om hvor konfiguration skal installeres/ændres se hhv. installationsvejledning</w:t>
       </w:r>
       <w:r>
-        <w:t xml:space="preserve"> og driftsvejleding</w:t>
-      </w:r>
+        <w:t xml:space="preserve"> og </w:t>
+      </w:r>
+      <w:proofErr w:type="spellStart"/>
+      <w:r>
+        <w:t>driftsvejleding</w:t>
+      </w:r>
+      <w:proofErr w:type="spellEnd"/>
       <w:r>
         <w:t xml:space="preserve"> afsnit 4.1.3 (Konfiguration af LPR databehandler)</w:t>
       </w:r>
@@ -3316,7 +3422,15 @@
         </w:numPr>
       </w:pPr>
       <w:r>
-        <w:t>Logningsmodulet sørger for applikationslog til debug og applikationsfejlhåndtering - ikke fejl i forbindelse med databehandling, dette sørger fejlhåndteringsmodulet for.</w:t>
+        <w:t xml:space="preserve">Logningsmodulet sørger for applikationslog til </w:t>
+      </w:r>
+      <w:proofErr w:type="spellStart"/>
+      <w:r>
+        <w:t>debug</w:t>
+      </w:r>
+      <w:proofErr w:type="spellEnd"/>
+      <w:r>
+        <w:t xml:space="preserve"> og applikationsfejlhåndtering - ikke fejl i forbindelse med databehandling, dette sørger fejlhåndteringsmodulet for.</w:t>
       </w:r>
     </w:p>
     <w:p/>
@@ -3354,21 +3468,25 @@
       <w:r>
         <w:t xml:space="preserve">ningsmodulet ligger i pakken: </w:t>
       </w:r>
+      <w:proofErr w:type="spellStart"/>
       <w:r>
         <w:rPr>
           <w:rFonts w:ascii="Courier New" w:hAnsi="Courier New" w:cs="Courier New"/>
         </w:rPr>
         <w:t>dk.nsi.haiba.lprimporter.status</w:t>
       </w:r>
+      <w:proofErr w:type="spellEnd"/>
       <w:r>
         <w:t xml:space="preserve">, hvor </w:t>
       </w:r>
+      <w:proofErr w:type="spellStart"/>
       <w:r>
         <w:rPr>
           <w:rFonts w:ascii="Courier New" w:hAnsi="Courier New" w:cs="Courier New"/>
         </w:rPr>
         <w:t>StatusReporter</w:t>
       </w:r>
+      <w:proofErr w:type="spellEnd"/>
       <w:r>
         <w:t>-</w:t>
       </w:r>
@@ -3386,7 +3504,23 @@
         </w:numPr>
       </w:pPr>
       <w:r>
-        <w:t>Fejlhåndteringsmodulet har til ansvar at rapportere datafejl, enten fordi inputformat ikke kan bruges, eller hvis noget data falder uden for gældende regelsæt og derved ikke kan processeres. Fejlhåndteringsmodulet skriver til en fejlkø (fil og databasetabel), hvor statistikere eller klinisk personale kan se hvilke data der har hvilke fejl, driftsvejledningen beskriver fil- og database-logningsformat.</w:t>
+        <w:t xml:space="preserve">Fejlhåndteringsmodulet har til ansvar at rapportere datafejl, enten fordi inputformat ikke kan bruges, eller hvis noget data falder uden for gældende regelsæt og derved ikke kan </w:t>
+      </w:r>
+      <w:proofErr w:type="spellStart"/>
+      <w:r>
+        <w:t>processeres</w:t>
+      </w:r>
+      <w:proofErr w:type="spellEnd"/>
+      <w:r>
+        <w:t xml:space="preserve">. Fejlhåndteringsmodulet skriver til en </w:t>
+      </w:r>
+      <w:proofErr w:type="spellStart"/>
+      <w:r>
+        <w:t>fejlkø</w:t>
+      </w:r>
+      <w:proofErr w:type="spellEnd"/>
+      <w:r>
+        <w:t xml:space="preserve"> (fil og databasetabel), hvor statistikere eller klinisk personale kan se hvilke data der har hvilke fejl, driftsvejledningen beskriver fil- og database-logningsformat.</w:t>
       </w:r>
     </w:p>
     <w:p>
@@ -3399,21 +3533,31 @@
       <w:r>
         <w:t xml:space="preserve">Fejlhåndtering bliver styret af regelmotoren der ligger i pakken </w:t>
       </w:r>
+      <w:proofErr w:type="spellStart"/>
       <w:r>
         <w:rPr>
           <w:rFonts w:ascii="Courier New" w:hAnsi="Courier New" w:cs="Courier New"/>
         </w:rPr>
-        <w:t xml:space="preserve">dk.nsi.haiba.lprimporter.rules </w:t>
+        <w:t>dk.nsi.haiba.lprimporter.rules</w:t>
+      </w:r>
+      <w:proofErr w:type="spellEnd"/>
+      <w:r>
+        <w:rPr>
+          <w:rFonts w:ascii="Courier New" w:hAnsi="Courier New" w:cs="Courier New"/>
+        </w:rPr>
+        <w:t xml:space="preserve"> </w:t>
       </w:r>
       <w:r>
         <w:t xml:space="preserve">og klassen </w:t>
       </w:r>
+      <w:proofErr w:type="spellStart"/>
       <w:r>
         <w:rPr>
           <w:rFonts w:ascii="Courier New" w:hAnsi="Courier New" w:cs="Courier New"/>
         </w:rPr>
         <w:t>LPRRulesEngine</w:t>
       </w:r>
+      <w:proofErr w:type="spellEnd"/>
     </w:p>
     <w:p>
       <w:pPr>
@@ -3429,7 +3573,55 @@
         </w:numPr>
       </w:pPr>
       <w:r>
-        <w:t>Notifikationsmodulet (ikke vist på tegningen) kontroller efter hver behandling af et cprnummer, om der er håndteret nye indlæggelsessteder, nye diagnoser eller nye procedurer. Disse data kopieres (hvis de ikke er set før) til klassifikationstabellerne Klass_SHAK, Klass_diagnoser og Klass_procedurer. Samtidig sendes en email til på forhånd konfigurerede emailadresser med identifikation af de berørte nye data, som siden kan beriges i de nævnte tabeller.</w:t>
+        <w:t xml:space="preserve">Notifikationsmodulet (ikke vist på tegningen) kontroller efter hver behandling af et </w:t>
+      </w:r>
+      <w:proofErr w:type="spellStart"/>
+      <w:r>
+        <w:t>cprnummer</w:t>
+      </w:r>
+      <w:proofErr w:type="spellEnd"/>
+      <w:r>
+        <w:t xml:space="preserve">, om der er håndteret nye indlæggelsessteder, nye diagnoser eller nye procedurer. Disse data kopieres (hvis de ikke er set før) til klassifikationstabellerne </w:t>
+      </w:r>
+      <w:proofErr w:type="spellStart"/>
+      <w:r>
+        <w:t>Klass_SHAK</w:t>
+      </w:r>
+      <w:proofErr w:type="spellEnd"/>
+      <w:r>
+        <w:t xml:space="preserve">, </w:t>
+      </w:r>
+      <w:proofErr w:type="spellStart"/>
+      <w:r>
+        <w:t>Klass_diagnoser</w:t>
+      </w:r>
+      <w:proofErr w:type="spellEnd"/>
+      <w:r>
+        <w:t xml:space="preserve"> og </w:t>
+      </w:r>
+      <w:proofErr w:type="spellStart"/>
+      <w:r>
+        <w:t>Klass_procedurer</w:t>
+      </w:r>
+      <w:proofErr w:type="spellEnd"/>
+      <w:r>
+        <w:t xml:space="preserve">. Samtidig sendes en </w:t>
+      </w:r>
+      <w:proofErr w:type="spellStart"/>
+      <w:r>
+        <w:t>email</w:t>
+      </w:r>
+      <w:proofErr w:type="spellEnd"/>
+      <w:r>
+        <w:t xml:space="preserve"> til på forhånd konfigurerede </w:t>
+      </w:r>
+      <w:proofErr w:type="spellStart"/>
+      <w:r>
+        <w:t>emailadresser</w:t>
+      </w:r>
+      <w:proofErr w:type="spellEnd"/>
+      <w:r>
+        <w:t xml:space="preserve"> med identifikation af de berørte nye data, som siden kan beriges i de nævnte tabeller.</w:t>
       </w:r>
     </w:p>
     <w:p>
@@ -3442,12 +3634,14 @@
       <w:r>
         <w:t xml:space="preserve">Notifikationer om og kopiering af nye data håndteres i </w:t>
       </w:r>
+      <w:proofErr w:type="spellStart"/>
       <w:r>
         <w:rPr>
           <w:rFonts w:ascii="Courier New" w:hAnsi="Courier New" w:cs="Courier New"/>
         </w:rPr>
         <w:t>dk.nsi.haiba.lprimporter.importer.ClassificationCheckHelper</w:t>
       </w:r>
+      <w:proofErr w:type="spellEnd"/>
       <w:r>
         <w:rPr>
           <w:rFonts w:ascii="Courier New" w:hAnsi="Courier New" w:cs="Courier New"/>
@@ -3458,8 +3652,354 @@
         <w:rPr>
           <w:rFonts w:cs="Arial"/>
         </w:rPr>
-        <w:t>i umiddelbar sammenhæng med den øvrige persistering af data i HAIBA-tabellerne.</w:t>
-      </w:r>
+        <w:t xml:space="preserve">i umiddelbar sammenhæng med den øvrige </w:t>
+      </w:r>
+      <w:proofErr w:type="spellStart"/>
+      <w:r>
+        <w:rPr>
+          <w:rFonts w:cs="Arial"/>
+        </w:rPr>
+        <w:t>persistering</w:t>
+      </w:r>
+      <w:proofErr w:type="spellEnd"/>
+      <w:r>
+        <w:rPr>
+          <w:rFonts w:cs="Arial"/>
+        </w:rPr>
+        <w:t xml:space="preserve"> af data i HAIBA-tabellerne.</w:t>
+      </w:r>
+    </w:p>
+    <w:p>
+      <w:pPr>
+        <w:pStyle w:val="Listeafsnit"/>
+        <w:rPr>
+          <w:rFonts w:cs="Arial"/>
+        </w:rPr>
+      </w:pPr>
+      <w:r>
+        <w:rPr>
+          <w:rFonts w:cs="Arial"/>
+        </w:rPr>
+        <w:t xml:space="preserve">Eksempel på indholdet af </w:t>
+      </w:r>
+      <w:proofErr w:type="spellStart"/>
+      <w:r>
+        <w:rPr>
+          <w:rFonts w:cs="Arial"/>
+        </w:rPr>
+        <w:t>email</w:t>
+      </w:r>
+      <w:proofErr w:type="spellEnd"/>
+      <w:r>
+        <w:rPr>
+          <w:rFonts w:cs="Arial"/>
+        </w:rPr>
+        <w:t>:</w:t>
+      </w:r>
+    </w:p>
+    <w:p>
+      <w:pPr>
+        <w:pStyle w:val="Listeafsnit"/>
+        <w:rPr>
+          <w:rFonts w:cs="Arial"/>
+          <w:lang w:val="en-US"/>
+        </w:rPr>
+      </w:pPr>
+      <w:r>
+        <w:rPr>
+          <w:rFonts w:cs="Arial"/>
+          <w:lang w:val="en-US"/>
+        </w:rPr>
+        <w:t>After the recent import, the following unknown table entries are discovered:</w:t>
+      </w:r>
+    </w:p>
+    <w:p>
+      <w:pPr>
+        <w:pStyle w:val="Listeafsnit"/>
+        <w:rPr>
+          <w:rFonts w:cs="Arial"/>
+          <w:lang w:val="en-US"/>
+        </w:rPr>
+      </w:pPr>
+      <w:r>
+        <w:rPr>
+          <w:rFonts w:cs="Arial"/>
+          <w:lang w:val="en-US"/>
+        </w:rPr>
+        <w:t>-----</w:t>
+      </w:r>
+    </w:p>
+    <w:p>
+      <w:pPr>
+        <w:pStyle w:val="Listeafsnit"/>
+        <w:rPr>
+          <w:rFonts w:cs="Arial"/>
+          <w:lang w:val="en-US"/>
+        </w:rPr>
+      </w:pPr>
+      <w:proofErr w:type="gramStart"/>
+      <w:r>
+        <w:rPr>
+          <w:rFonts w:cs="Arial"/>
+          <w:lang w:val="en-US"/>
+        </w:rPr>
+        <w:t>sygehus:3800SLA</w:t>
+      </w:r>
+      <w:proofErr w:type="gramEnd"/>
+      <w:r>
+        <w:rPr>
+          <w:rFonts w:cs="Arial"/>
+          <w:lang w:val="en-US"/>
+        </w:rPr>
+        <w:t>, afdeling:S3D</w:t>
+      </w:r>
+    </w:p>
+    <w:p>
+      <w:pPr>
+        <w:pStyle w:val="Listeafsnit"/>
+        <w:rPr>
+          <w:rFonts w:cs="Arial"/>
+          <w:lang w:val="en-US"/>
+        </w:rPr>
+      </w:pPr>
+      <w:r>
+        <w:rPr>
+          <w:rFonts w:cs="Arial"/>
+          <w:lang w:val="en-US"/>
+        </w:rPr>
+        <w:t>-----</w:t>
+      </w:r>
+    </w:p>
+    <w:p>
+      <w:pPr>
+        <w:pStyle w:val="Listeafsnit"/>
+        <w:rPr>
+          <w:rFonts w:cs="Arial"/>
+          <w:lang w:val="en-US"/>
+        </w:rPr>
+      </w:pPr>
+      <w:proofErr w:type="gramStart"/>
+      <w:r>
+        <w:rPr>
+          <w:rFonts w:cs="Arial"/>
+          <w:lang w:val="en-US"/>
+        </w:rPr>
+        <w:t>procedure:BLPZ01</w:t>
+      </w:r>
+      <w:proofErr w:type="gramEnd"/>
+      <w:r>
+        <w:rPr>
+          <w:rFonts w:cs="Arial"/>
+          <w:lang w:val="en-US"/>
+        </w:rPr>
+        <w:t xml:space="preserve">    , </w:t>
+      </w:r>
+      <w:proofErr w:type="spellStart"/>
+      <w:r>
+        <w:rPr>
+          <w:rFonts w:cs="Arial"/>
+          <w:lang w:val="en-US"/>
+        </w:rPr>
+        <w:t>tillaeg</w:t>
+      </w:r>
+      <w:bookmarkStart w:id="4" w:name="_GoBack"/>
+      <w:bookmarkEnd w:id="4"/>
+      <w:r>
+        <w:rPr>
+          <w:rFonts w:cs="Arial"/>
+          <w:lang w:val="en-US"/>
+        </w:rPr>
+        <w:t>skode</w:t>
+      </w:r>
+      <w:proofErr w:type="spellEnd"/>
+      <w:r>
+        <w:rPr>
+          <w:rFonts w:cs="Arial"/>
+          <w:lang w:val="en-US"/>
+        </w:rPr>
+        <w:t>:</w:t>
+      </w:r>
+    </w:p>
+    <w:p>
+      <w:pPr>
+        <w:pStyle w:val="Listeafsnit"/>
+        <w:rPr>
+          <w:rFonts w:cs="Arial"/>
+          <w:lang w:val="en-US"/>
+        </w:rPr>
+      </w:pPr>
+      <w:proofErr w:type="gramStart"/>
+      <w:r>
+        <w:rPr>
+          <w:rFonts w:cs="Arial"/>
+          <w:lang w:val="en-US"/>
+        </w:rPr>
+        <w:t>procedure:UXRF45</w:t>
+      </w:r>
+      <w:proofErr w:type="gramEnd"/>
+      <w:r>
+        <w:rPr>
+          <w:rFonts w:cs="Arial"/>
+          <w:lang w:val="en-US"/>
+        </w:rPr>
+        <w:t xml:space="preserve">    , </w:t>
+      </w:r>
+      <w:proofErr w:type="spellStart"/>
+      <w:r>
+        <w:rPr>
+          <w:rFonts w:cs="Arial"/>
+          <w:lang w:val="en-US"/>
+        </w:rPr>
+        <w:t>tillaegskode</w:t>
+      </w:r>
+      <w:proofErr w:type="spellEnd"/>
+      <w:r>
+        <w:rPr>
+          <w:rFonts w:cs="Arial"/>
+          <w:lang w:val="en-US"/>
+        </w:rPr>
+        <w:t>:</w:t>
+      </w:r>
+    </w:p>
+    <w:p>
+      <w:pPr>
+        <w:pStyle w:val="Listeafsnit"/>
+        <w:rPr>
+          <w:rFonts w:cs="Arial"/>
+          <w:lang w:val="en-US"/>
+        </w:rPr>
+      </w:pPr>
+      <w:proofErr w:type="gramStart"/>
+      <w:r>
+        <w:rPr>
+          <w:rFonts w:cs="Arial"/>
+          <w:lang w:val="en-US"/>
+        </w:rPr>
+        <w:t>procedure:UXRF45</w:t>
+      </w:r>
+      <w:proofErr w:type="gramEnd"/>
+      <w:r>
+        <w:rPr>
+          <w:rFonts w:cs="Arial"/>
+          <w:lang w:val="en-US"/>
+        </w:rPr>
+        <w:t>    , tillaegskode:TUL2      </w:t>
+      </w:r>
+    </w:p>
+    <w:p>
+      <w:pPr>
+        <w:pStyle w:val="Listeafsnit"/>
+        <w:rPr>
+          <w:rFonts w:cs="Arial"/>
+          <w:lang w:val="en-US"/>
+        </w:rPr>
+      </w:pPr>
+      <w:r>
+        <w:rPr>
+          <w:rFonts w:cs="Arial"/>
+          <w:lang w:val="en-US"/>
+        </w:rPr>
+        <w:t>-----</w:t>
+      </w:r>
+    </w:p>
+    <w:p>
+      <w:pPr>
+        <w:pStyle w:val="Listeafsnit"/>
+        <w:rPr>
+          <w:rFonts w:cs="Arial"/>
+          <w:lang w:val="en-US"/>
+        </w:rPr>
+      </w:pPr>
+      <w:proofErr w:type="gramStart"/>
+      <w:r>
+        <w:rPr>
+          <w:rFonts w:cs="Arial"/>
+          <w:lang w:val="en-US"/>
+        </w:rPr>
+        <w:t>diagnose:DZ094</w:t>
+      </w:r>
+      <w:proofErr w:type="gramEnd"/>
+      <w:r>
+        <w:rPr>
+          <w:rFonts w:cs="Arial"/>
+          <w:lang w:val="en-US"/>
+        </w:rPr>
+        <w:t xml:space="preserve">     , </w:t>
+      </w:r>
+      <w:proofErr w:type="spellStart"/>
+      <w:r>
+        <w:rPr>
+          <w:rFonts w:cs="Arial"/>
+          <w:lang w:val="en-US"/>
+        </w:rPr>
+        <w:t>tillaegskode</w:t>
+      </w:r>
+      <w:proofErr w:type="spellEnd"/>
+      <w:r>
+        <w:rPr>
+          <w:rFonts w:cs="Arial"/>
+          <w:lang w:val="en-US"/>
+        </w:rPr>
+        <w:t>:</w:t>
+      </w:r>
+    </w:p>
+    <w:p>
+      <w:pPr>
+        <w:pStyle w:val="Listeafsnit"/>
+        <w:rPr>
+          <w:rFonts w:cs="Arial"/>
+          <w:lang w:val="en-US"/>
+        </w:rPr>
+      </w:pPr>
+      <w:proofErr w:type="gramStart"/>
+      <w:r>
+        <w:rPr>
+          <w:rFonts w:cs="Arial"/>
+          <w:lang w:val="en-US"/>
+        </w:rPr>
+        <w:t>diagnose:DZ094</w:t>
+      </w:r>
+      <w:proofErr w:type="gramEnd"/>
+      <w:r>
+        <w:rPr>
+          <w:rFonts w:cs="Arial"/>
+          <w:lang w:val="en-US"/>
+        </w:rPr>
+        <w:t>     , tillaegskode:DS620    </w:t>
+      </w:r>
+    </w:p>
+    <w:p>
+      <w:pPr>
+        <w:pStyle w:val="Listeafsnit"/>
+        <w:rPr>
+          <w:rFonts w:cs="Arial"/>
+          <w:lang w:val="en-US"/>
+        </w:rPr>
+      </w:pPr>
+      <w:proofErr w:type="gramStart"/>
+      <w:r>
+        <w:rPr>
+          <w:rFonts w:cs="Arial"/>
+          <w:lang w:val="en-US"/>
+        </w:rPr>
+        <w:t>diagnose:DZ094</w:t>
+      </w:r>
+      <w:proofErr w:type="gramEnd"/>
+      <w:r>
+        <w:rPr>
+          <w:rFonts w:cs="Arial"/>
+          <w:lang w:val="en-US"/>
+        </w:rPr>
+        <w:t>     , tillaegskode:TUL2      </w:t>
+      </w:r>
+    </w:p>
+    <w:p>
+      <w:pPr>
+        <w:pStyle w:val="Listeafsnit"/>
+        <w:rPr>
+          <w:rFonts w:cs="Arial"/>
+        </w:rPr>
+      </w:pPr>
     </w:p>
     <w:p>
       <w:pPr>
@@ -3475,15 +4015,18 @@
         </w:numPr>
       </w:pPr>
       <w:r>
-        <w:t>Der hentes præfix for Regions Sjællands sygehusnavne</w:t>
-      </w:r>
-      <w:r>
-        <w:t xml:space="preserve"> via FGR-tabellen </w:t>
-      </w:r>
-      <w:bookmarkStart w:id="4" w:name="_GoBack"/>
-      <w:bookmarkEnd w:id="4"/>
-      <w:r>
-        <w:t>for SHAK-importen</w:t>
+        <w:t xml:space="preserve">Der hentes </w:t>
+      </w:r>
+      <w:proofErr w:type="spellStart"/>
+      <w:r>
+        <w:t>præfix</w:t>
+      </w:r>
+      <w:proofErr w:type="spellEnd"/>
+      <w:r>
+        <w:t xml:space="preserve"> for Regions Sjællands sygehusnavne</w:t>
+      </w:r>
+      <w:r>
+        <w:t xml:space="preserve"> via FGR-tabellen for SHAK-importen</w:t>
       </w:r>
     </w:p>
     <w:p>
@@ -3492,6 +4035,7 @@
       </w:pPr>
       <w:bookmarkStart w:id="5" w:name="_Toc253831150"/>
       <w:r>
+        <w:lastRenderedPageBreak/>
         <w:t>Regelhåndtering</w:t>
       </w:r>
       <w:bookmarkEnd w:id="5"/>
@@ -3533,7 +4077,6 @@
           <w:noProof/>
           <w:lang w:val="en-US"/>
         </w:rPr>
-        <w:lastRenderedPageBreak/>
         <w:drawing>
           <wp:anchor distT="0" distB="0" distL="114300" distR="114300" simplePos="0" relativeHeight="251663360" behindDoc="0" locked="0" layoutInCell="1" allowOverlap="1" wp14:anchorId="3D503F56" wp14:editId="5C1C00ED">
             <wp:simplePos x="0" y="0"/>
@@ -3606,7 +4149,23 @@
         </w:drawing>
       </w:r>
       <w:r>
-        <w:t>Som det ses ud fra figuren bliver data hentet ind og sendt til den 1. regel, går det godt sende data til 2. regel o.s.v. I alle tilfælde hvis der sker en fejl i databehandlingen vil flowet blive afbrudt og fejl detaljer vil blive sendt til fejlhåndteringsmodulet som sørger for at skrive det til en log-fil, og alternativt en tabel i databasen, hvis dette er konfigureret.</w:t>
+        <w:t xml:space="preserve">Som det ses ud fra figuren bliver data hentet ind og sendt til den 1. regel, går det godt sende data til 2. regel </w:t>
+      </w:r>
+      <w:proofErr w:type="spellStart"/>
+      <w:r>
+        <w:t>o.s.v</w:t>
+      </w:r>
+      <w:proofErr w:type="spellEnd"/>
+      <w:r>
+        <w:t xml:space="preserve">. I alle tilfælde hvis der sker en fejl i databehandlingen vil flowet blive afbrudt og fejl detaljer vil blive sendt til fejlhåndteringsmodulet som sørger for at skrive det til en </w:t>
+      </w:r>
+      <w:proofErr w:type="spellStart"/>
+      <w:r>
+        <w:t>log-fil</w:t>
+      </w:r>
+      <w:proofErr w:type="spellEnd"/>
+      <w:r>
+        <w:t>, og alternativt en tabel i databasen, hvis dette er konfigureret.</w:t>
       </w:r>
     </w:p>
     <w:p>
@@ -3619,7 +4178,23 @@
         <w:jc w:val="left"/>
       </w:pPr>
       <w:r>
-        <w:t>For at implementere dette flow blev Spring integration overvejet, Spring integration er godt til at holde styr på løst koblede komponenter og hvilket beskedflow der skal være mellem dem, samt håndtering af eksterne triggere såsom services, hændelser og lignede der kan igangsætte flowet.</w:t>
+        <w:t xml:space="preserve">For at implementere dette flow blev Spring integration overvejet, Spring integration er godt til at holde styr på løst koblede komponenter og hvilket </w:t>
+      </w:r>
+      <w:proofErr w:type="spellStart"/>
+      <w:r>
+        <w:t>beskedflow</w:t>
+      </w:r>
+      <w:proofErr w:type="spellEnd"/>
+      <w:r>
+        <w:t xml:space="preserve"> der skal være mellem dem, samt håndtering af eksterne </w:t>
+      </w:r>
+      <w:proofErr w:type="spellStart"/>
+      <w:r>
+        <w:t>triggere</w:t>
+      </w:r>
+      <w:proofErr w:type="spellEnd"/>
+      <w:r>
+        <w:t xml:space="preserve"> såsom services, hændelser og lignede der kan igangsætte flowet.</w:t>
       </w:r>
     </w:p>
     <w:p>
@@ -3627,7 +4202,31 @@
         <w:jc w:val="left"/>
       </w:pPr>
       <w:r>
-        <w:t>Dog er der i denne prototype ikke behov for hverken avanceret routing, eksterne triggere (der "polles" efter data i LPR) eller afkobling, derfor er det mere optimalt at bygge flowet som enkeltstående klasser, der sørger for at behandle data og sende det videre til næste forretningsregel. Dette vil umiddelbart også gøre fejlfinding nemmere da man kan koble en debugger til og følge dataflowet gennem denne, i stedet for at følge beskeder/hændelser som Spring Integration understøtter.</w:t>
+        <w:t xml:space="preserve">Dog er der i denne prototype ikke behov for hverken avanceret routing, eksterne </w:t>
+      </w:r>
+      <w:proofErr w:type="spellStart"/>
+      <w:r>
+        <w:t>triggere</w:t>
+      </w:r>
+      <w:proofErr w:type="spellEnd"/>
+      <w:r>
+        <w:t xml:space="preserve"> (der "</w:t>
+      </w:r>
+      <w:proofErr w:type="spellStart"/>
+      <w:r>
+        <w:t>polles</w:t>
+      </w:r>
+      <w:proofErr w:type="spellEnd"/>
+      <w:r>
+        <w:t xml:space="preserve">" efter data i LPR) eller afkobling, derfor er det mere optimalt at bygge flowet som enkeltstående klasser, der sørger for at behandle data og sende det videre til næste forretningsregel. Dette vil umiddelbart også gøre fejlfinding nemmere da man kan koble en debugger til og følge </w:t>
+      </w:r>
+      <w:proofErr w:type="spellStart"/>
+      <w:r>
+        <w:t>dataflowet</w:t>
+      </w:r>
+      <w:proofErr w:type="spellEnd"/>
+      <w:r>
+        <w:t xml:space="preserve"> gennem denne, i stedet for at følge beskeder/hændelser som Spring Integration understøtter.</w:t>
       </w:r>
     </w:p>
     <w:p>
@@ -3646,7 +4245,15 @@
         <w:t>fasen (der slutter 1/4-2013) vise sig at være et mere avanceret behov for routing,</w:t>
       </w:r>
       <w:r>
-        <w:t xml:space="preserve"> afkobling eller eksterne trigger, kan forretningslogikken fra ovenstående regler genbruges da de er lavet som enkeltstående klasser, det som sk</w:t>
+        <w:t xml:space="preserve"> afkobling eller eksterne </w:t>
+      </w:r>
+      <w:proofErr w:type="spellStart"/>
+      <w:r>
+        <w:t>trigger</w:t>
+      </w:r>
+      <w:proofErr w:type="spellEnd"/>
+      <w:r>
+        <w:t>, kan forretningslogikken fra ovenstående regler genbruges da de er lavet som enkeltstående klasser, det som sk</w:t>
       </w:r>
       <w:r>
         <w:t>al til er at Spring Integration-</w:t>
@@ -3675,50 +4282,799 @@
         <w:rPr>
           <w:lang w:val="en-US"/>
         </w:rPr>
-        <w:t xml:space="preserve"> efter endt behandling.</w:t>
-      </w:r>
+        <w:t xml:space="preserve"> </w:t>
+      </w:r>
+      <w:proofErr w:type="spellStart"/>
       <w:r>
         <w:rPr>
           <w:lang w:val="en-US"/>
         </w:rPr>
-        <w:t xml:space="preserve"> Da alle data vedrørende et cprnummer slettes umiddelbart før en kørsel, gør det ikke noget at der måtte være halvfærdige data gemt fra en tidligere afbrudt kørsel. Kun data </w:t>
-      </w:r>
+        <w:t>efter</w:t>
+      </w:r>
+      <w:proofErr w:type="spellEnd"/>
       <w:r>
         <w:rPr>
           <w:lang w:val="en-US"/>
         </w:rPr>
+        <w:t xml:space="preserve"> </w:t>
+      </w:r>
+      <w:proofErr w:type="spellStart"/>
+      <w:r>
+        <w:rPr>
+          <w:lang w:val="en-US"/>
+        </w:rPr>
+        <w:t>endt</w:t>
+      </w:r>
+      <w:proofErr w:type="spellEnd"/>
+      <w:r>
+        <w:rPr>
+          <w:lang w:val="en-US"/>
+        </w:rPr>
+        <w:t xml:space="preserve"> </w:t>
+      </w:r>
+      <w:proofErr w:type="spellStart"/>
+      <w:r>
+        <w:rPr>
+          <w:lang w:val="en-US"/>
+        </w:rPr>
+        <w:t>behandling</w:t>
+      </w:r>
+      <w:proofErr w:type="spellEnd"/>
+      <w:r>
+        <w:rPr>
+          <w:lang w:val="en-US"/>
+        </w:rPr>
+        <w:t>.</w:t>
+      </w:r>
+      <w:r>
+        <w:rPr>
+          <w:lang w:val="en-US"/>
+        </w:rPr>
+        <w:t xml:space="preserve"> Da </w:t>
+      </w:r>
+      <w:proofErr w:type="spellStart"/>
+      <w:r>
+        <w:rPr>
+          <w:lang w:val="en-US"/>
+        </w:rPr>
+        <w:t>alle</w:t>
+      </w:r>
+      <w:proofErr w:type="spellEnd"/>
+      <w:r>
+        <w:rPr>
+          <w:lang w:val="en-US"/>
+        </w:rPr>
+        <w:t xml:space="preserve"> data </w:t>
+      </w:r>
+      <w:proofErr w:type="spellStart"/>
+      <w:r>
+        <w:rPr>
+          <w:lang w:val="en-US"/>
+        </w:rPr>
+        <w:t>vedrørende</w:t>
+      </w:r>
+      <w:proofErr w:type="spellEnd"/>
+      <w:r>
+        <w:rPr>
+          <w:lang w:val="en-US"/>
+        </w:rPr>
+        <w:t xml:space="preserve"> </w:t>
+      </w:r>
+      <w:proofErr w:type="gramStart"/>
+      <w:r>
+        <w:rPr>
+          <w:lang w:val="en-US"/>
+        </w:rPr>
+        <w:t>et</w:t>
+      </w:r>
+      <w:proofErr w:type="gramEnd"/>
+      <w:r>
+        <w:rPr>
+          <w:lang w:val="en-US"/>
+        </w:rPr>
+        <w:t xml:space="preserve"> </w:t>
+      </w:r>
+      <w:proofErr w:type="spellStart"/>
+      <w:r>
+        <w:rPr>
+          <w:lang w:val="en-US"/>
+        </w:rPr>
+        <w:t>cprnummer</w:t>
+      </w:r>
+      <w:proofErr w:type="spellEnd"/>
+      <w:r>
+        <w:rPr>
+          <w:lang w:val="en-US"/>
+        </w:rPr>
+        <w:t xml:space="preserve"> </w:t>
+      </w:r>
+      <w:proofErr w:type="spellStart"/>
+      <w:r>
+        <w:rPr>
+          <w:lang w:val="en-US"/>
+        </w:rPr>
+        <w:t>slettes</w:t>
+      </w:r>
+      <w:proofErr w:type="spellEnd"/>
+      <w:r>
+        <w:rPr>
+          <w:lang w:val="en-US"/>
+        </w:rPr>
+        <w:t xml:space="preserve"> </w:t>
+      </w:r>
+      <w:proofErr w:type="spellStart"/>
+      <w:r>
+        <w:rPr>
+          <w:lang w:val="en-US"/>
+        </w:rPr>
+        <w:t>umiddelbart</w:t>
+      </w:r>
+      <w:proofErr w:type="spellEnd"/>
+      <w:r>
+        <w:rPr>
+          <w:lang w:val="en-US"/>
+        </w:rPr>
+        <w:t xml:space="preserve"> </w:t>
+      </w:r>
+      <w:proofErr w:type="spellStart"/>
+      <w:r>
+        <w:rPr>
+          <w:lang w:val="en-US"/>
+        </w:rPr>
+        <w:t>før</w:t>
+      </w:r>
+      <w:proofErr w:type="spellEnd"/>
+      <w:r>
+        <w:rPr>
+          <w:lang w:val="en-US"/>
+        </w:rPr>
+        <w:t xml:space="preserve"> en </w:t>
+      </w:r>
+      <w:proofErr w:type="spellStart"/>
+      <w:r>
+        <w:rPr>
+          <w:lang w:val="en-US"/>
+        </w:rPr>
+        <w:t>kørsel</w:t>
+      </w:r>
+      <w:proofErr w:type="spellEnd"/>
+      <w:r>
+        <w:rPr>
+          <w:lang w:val="en-US"/>
+        </w:rPr>
+        <w:t xml:space="preserve">, </w:t>
+      </w:r>
+      <w:proofErr w:type="spellStart"/>
+      <w:r>
+        <w:rPr>
+          <w:lang w:val="en-US"/>
+        </w:rPr>
+        <w:t>gør</w:t>
+      </w:r>
+      <w:proofErr w:type="spellEnd"/>
+      <w:r>
+        <w:rPr>
+          <w:lang w:val="en-US"/>
+        </w:rPr>
+        <w:t xml:space="preserve"> </w:t>
+      </w:r>
+      <w:proofErr w:type="spellStart"/>
+      <w:r>
+        <w:rPr>
+          <w:lang w:val="en-US"/>
+        </w:rPr>
+        <w:t>det</w:t>
+      </w:r>
+      <w:proofErr w:type="spellEnd"/>
+      <w:r>
+        <w:rPr>
+          <w:lang w:val="en-US"/>
+        </w:rPr>
+        <w:t xml:space="preserve"> </w:t>
+      </w:r>
+      <w:proofErr w:type="spellStart"/>
+      <w:r>
+        <w:rPr>
+          <w:lang w:val="en-US"/>
+        </w:rPr>
+        <w:t>ikke</w:t>
+      </w:r>
+      <w:proofErr w:type="spellEnd"/>
+      <w:r>
+        <w:rPr>
+          <w:lang w:val="en-US"/>
+        </w:rPr>
+        <w:t xml:space="preserve"> </w:t>
+      </w:r>
+      <w:proofErr w:type="spellStart"/>
+      <w:r>
+        <w:rPr>
+          <w:lang w:val="en-US"/>
+        </w:rPr>
+        <w:t>noget</w:t>
+      </w:r>
+      <w:proofErr w:type="spellEnd"/>
+      <w:r>
+        <w:rPr>
+          <w:lang w:val="en-US"/>
+        </w:rPr>
+        <w:t xml:space="preserve"> at der </w:t>
+      </w:r>
+      <w:proofErr w:type="spellStart"/>
+      <w:r>
+        <w:rPr>
+          <w:lang w:val="en-US"/>
+        </w:rPr>
+        <w:t>måtte</w:t>
+      </w:r>
+      <w:proofErr w:type="spellEnd"/>
+      <w:r>
+        <w:rPr>
+          <w:lang w:val="en-US"/>
+        </w:rPr>
+        <w:t xml:space="preserve"> </w:t>
+      </w:r>
+      <w:proofErr w:type="spellStart"/>
+      <w:r>
+        <w:rPr>
+          <w:lang w:val="en-US"/>
+        </w:rPr>
+        <w:t>være</w:t>
+      </w:r>
+      <w:proofErr w:type="spellEnd"/>
+      <w:r>
+        <w:rPr>
+          <w:lang w:val="en-US"/>
+        </w:rPr>
+        <w:t xml:space="preserve"> </w:t>
+      </w:r>
+      <w:proofErr w:type="spellStart"/>
+      <w:r>
+        <w:rPr>
+          <w:lang w:val="en-US"/>
+        </w:rPr>
+        <w:t>halvfærdige</w:t>
+      </w:r>
+      <w:proofErr w:type="spellEnd"/>
+      <w:r>
+        <w:rPr>
+          <w:lang w:val="en-US"/>
+        </w:rPr>
+        <w:t xml:space="preserve"> data </w:t>
+      </w:r>
+      <w:proofErr w:type="spellStart"/>
+      <w:r>
+        <w:rPr>
+          <w:lang w:val="en-US"/>
+        </w:rPr>
+        <w:t>gemt</w:t>
+      </w:r>
+      <w:proofErr w:type="spellEnd"/>
+      <w:r>
+        <w:rPr>
+          <w:lang w:val="en-US"/>
+        </w:rPr>
+        <w:t xml:space="preserve"> </w:t>
+      </w:r>
+      <w:proofErr w:type="spellStart"/>
+      <w:r>
+        <w:rPr>
+          <w:lang w:val="en-US"/>
+        </w:rPr>
+        <w:t>fra</w:t>
+      </w:r>
+      <w:proofErr w:type="spellEnd"/>
+      <w:r>
+        <w:rPr>
+          <w:lang w:val="en-US"/>
+        </w:rPr>
+        <w:t xml:space="preserve"> en </w:t>
+      </w:r>
+      <w:proofErr w:type="spellStart"/>
+      <w:r>
+        <w:rPr>
+          <w:lang w:val="en-US"/>
+        </w:rPr>
+        <w:t>tidligere</w:t>
+      </w:r>
+      <w:proofErr w:type="spellEnd"/>
+      <w:r>
+        <w:rPr>
+          <w:lang w:val="en-US"/>
+        </w:rPr>
+        <w:t xml:space="preserve"> </w:t>
+      </w:r>
+      <w:proofErr w:type="spellStart"/>
+      <w:r>
+        <w:rPr>
+          <w:lang w:val="en-US"/>
+        </w:rPr>
+        <w:t>afbrudt</w:t>
+      </w:r>
+      <w:proofErr w:type="spellEnd"/>
+      <w:r>
+        <w:rPr>
+          <w:lang w:val="en-US"/>
+        </w:rPr>
+        <w:t xml:space="preserve"> </w:t>
+      </w:r>
+      <w:proofErr w:type="spellStart"/>
+      <w:r>
+        <w:rPr>
+          <w:lang w:val="en-US"/>
+        </w:rPr>
+        <w:t>kørsel</w:t>
+      </w:r>
+      <w:proofErr w:type="spellEnd"/>
+      <w:r>
+        <w:rPr>
+          <w:lang w:val="en-US"/>
+        </w:rPr>
+        <w:t xml:space="preserve">. </w:t>
+      </w:r>
+      <w:proofErr w:type="gramStart"/>
+      <w:r>
+        <w:rPr>
+          <w:lang w:val="en-US"/>
+        </w:rPr>
+        <w:t xml:space="preserve">Kun data </w:t>
+      </w:r>
+      <w:proofErr w:type="spellStart"/>
+      <w:r>
+        <w:rPr>
+          <w:lang w:val="en-US"/>
+        </w:rPr>
         <w:t>i</w:t>
       </w:r>
+      <w:proofErr w:type="spellEnd"/>
       <w:r>
         <w:rPr>
           <w:lang w:val="en-US"/>
         </w:rPr>
-        <w:t xml:space="preserve"> klassifikationstabellerne slettes ikke, men her sendes en email umiddelbart </w:t>
-      </w:r>
+        <w:t xml:space="preserve"> </w:t>
+      </w:r>
+      <w:proofErr w:type="spellStart"/>
       <w:r>
         <w:rPr>
           <w:lang w:val="en-US"/>
         </w:rPr>
-        <w:t xml:space="preserve">inden data gemmes, så notifikationen ikke går tabt. Måske afbrydes kørslen lige derefter så data ikke gemmes – værste degradering er derfor at </w:t>
-      </w:r>
+        <w:t>klassifikationstabellerne</w:t>
+      </w:r>
+      <w:proofErr w:type="spellEnd"/>
       <w:r>
         <w:rPr>
           <w:lang w:val="en-US"/>
         </w:rPr>
-        <w:t xml:space="preserve">samme </w:t>
-      </w:r>
+        <w:t xml:space="preserve"> </w:t>
+      </w:r>
+      <w:proofErr w:type="spellStart"/>
       <w:r>
         <w:rPr>
           <w:lang w:val="en-US"/>
         </w:rPr>
-        <w:t>notifikationsemail afsendes samme data</w:t>
-      </w:r>
+        <w:t>slettes</w:t>
+      </w:r>
+      <w:proofErr w:type="spellEnd"/>
       <w:r>
         <w:rPr>
           <w:lang w:val="en-US"/>
         </w:rPr>
-        <w:t xml:space="preserve"> ved næste kørsel</w:t>
-      </w:r>
+        <w:t xml:space="preserve"> </w:t>
+      </w:r>
+      <w:proofErr w:type="spellStart"/>
+      <w:r>
+        <w:rPr>
+          <w:lang w:val="en-US"/>
+        </w:rPr>
+        <w:t>ikke</w:t>
+      </w:r>
+      <w:proofErr w:type="spellEnd"/>
+      <w:r>
+        <w:rPr>
+          <w:lang w:val="en-US"/>
+        </w:rPr>
+        <w:t xml:space="preserve">, men her </w:t>
+      </w:r>
+      <w:proofErr w:type="spellStart"/>
+      <w:r>
+        <w:rPr>
+          <w:lang w:val="en-US"/>
+        </w:rPr>
+        <w:t>sendes</w:t>
+      </w:r>
+      <w:proofErr w:type="spellEnd"/>
+      <w:r>
+        <w:rPr>
+          <w:lang w:val="en-US"/>
+        </w:rPr>
+        <w:t xml:space="preserve"> en email </w:t>
+      </w:r>
+      <w:proofErr w:type="spellStart"/>
+      <w:r>
+        <w:rPr>
+          <w:lang w:val="en-US"/>
+        </w:rPr>
+        <w:t>umiddelbart</w:t>
+      </w:r>
+      <w:proofErr w:type="spellEnd"/>
+      <w:r>
+        <w:rPr>
+          <w:lang w:val="en-US"/>
+        </w:rPr>
+        <w:t xml:space="preserve"> </w:t>
+      </w:r>
+      <w:proofErr w:type="spellStart"/>
+      <w:r>
+        <w:rPr>
+          <w:lang w:val="en-US"/>
+        </w:rPr>
+        <w:t>inden</w:t>
+      </w:r>
+      <w:proofErr w:type="spellEnd"/>
+      <w:r>
+        <w:rPr>
+          <w:lang w:val="en-US"/>
+        </w:rPr>
+        <w:t xml:space="preserve"> data </w:t>
+      </w:r>
+      <w:proofErr w:type="spellStart"/>
+      <w:r>
+        <w:rPr>
+          <w:lang w:val="en-US"/>
+        </w:rPr>
+        <w:t>gemmes</w:t>
+      </w:r>
+      <w:proofErr w:type="spellEnd"/>
+      <w:r>
+        <w:rPr>
+          <w:lang w:val="en-US"/>
+        </w:rPr>
+        <w:t xml:space="preserve">, </w:t>
+      </w:r>
+      <w:proofErr w:type="spellStart"/>
+      <w:r>
+        <w:rPr>
+          <w:lang w:val="en-US"/>
+        </w:rPr>
+        <w:t>så</w:t>
+      </w:r>
+      <w:proofErr w:type="spellEnd"/>
+      <w:r>
+        <w:rPr>
+          <w:lang w:val="en-US"/>
+        </w:rPr>
+        <w:t xml:space="preserve"> </w:t>
+      </w:r>
+      <w:proofErr w:type="spellStart"/>
+      <w:r>
+        <w:rPr>
+          <w:lang w:val="en-US"/>
+        </w:rPr>
+        <w:t>notifikationen</w:t>
+      </w:r>
+      <w:proofErr w:type="spellEnd"/>
+      <w:r>
+        <w:rPr>
+          <w:lang w:val="en-US"/>
+        </w:rPr>
+        <w:t xml:space="preserve"> </w:t>
+      </w:r>
+      <w:proofErr w:type="spellStart"/>
+      <w:r>
+        <w:rPr>
+          <w:lang w:val="en-US"/>
+        </w:rPr>
+        <w:t>ikke</w:t>
+      </w:r>
+      <w:proofErr w:type="spellEnd"/>
+      <w:r>
+        <w:rPr>
+          <w:lang w:val="en-US"/>
+        </w:rPr>
+        <w:t xml:space="preserve"> </w:t>
+      </w:r>
+      <w:proofErr w:type="spellStart"/>
+      <w:r>
+        <w:rPr>
+          <w:lang w:val="en-US"/>
+        </w:rPr>
+        <w:t>går</w:t>
+      </w:r>
+      <w:proofErr w:type="spellEnd"/>
+      <w:r>
+        <w:rPr>
+          <w:lang w:val="en-US"/>
+        </w:rPr>
+        <w:t xml:space="preserve"> </w:t>
+      </w:r>
+      <w:proofErr w:type="spellStart"/>
+      <w:r>
+        <w:rPr>
+          <w:lang w:val="en-US"/>
+        </w:rPr>
+        <w:t>tabt</w:t>
+      </w:r>
+      <w:proofErr w:type="spellEnd"/>
+      <w:r>
+        <w:rPr>
+          <w:lang w:val="en-US"/>
+        </w:rPr>
+        <w:t>.</w:t>
+      </w:r>
+      <w:proofErr w:type="gramEnd"/>
+      <w:r>
+        <w:rPr>
+          <w:lang w:val="en-US"/>
+        </w:rPr>
+        <w:t xml:space="preserve"> </w:t>
+      </w:r>
+      <w:proofErr w:type="spellStart"/>
+      <w:r>
+        <w:rPr>
+          <w:lang w:val="en-US"/>
+        </w:rPr>
+        <w:t>Måske</w:t>
+      </w:r>
+      <w:proofErr w:type="spellEnd"/>
+      <w:r>
+        <w:rPr>
+          <w:lang w:val="en-US"/>
+        </w:rPr>
+        <w:t xml:space="preserve"> </w:t>
+      </w:r>
+      <w:proofErr w:type="spellStart"/>
+      <w:r>
+        <w:rPr>
+          <w:lang w:val="en-US"/>
+        </w:rPr>
+        <w:lastRenderedPageBreak/>
+        <w:t>afbrydes</w:t>
+      </w:r>
+      <w:proofErr w:type="spellEnd"/>
+      <w:r>
+        <w:rPr>
+          <w:lang w:val="en-US"/>
+        </w:rPr>
+        <w:t xml:space="preserve"> </w:t>
+      </w:r>
+      <w:proofErr w:type="spellStart"/>
+      <w:r>
+        <w:rPr>
+          <w:lang w:val="en-US"/>
+        </w:rPr>
+        <w:t>kørslen</w:t>
+      </w:r>
+      <w:proofErr w:type="spellEnd"/>
+      <w:r>
+        <w:rPr>
+          <w:lang w:val="en-US"/>
+        </w:rPr>
+        <w:t xml:space="preserve"> </w:t>
+      </w:r>
+      <w:proofErr w:type="spellStart"/>
+      <w:r>
+        <w:rPr>
+          <w:lang w:val="en-US"/>
+        </w:rPr>
+        <w:t>lige</w:t>
+      </w:r>
+      <w:proofErr w:type="spellEnd"/>
+      <w:r>
+        <w:rPr>
+          <w:lang w:val="en-US"/>
+        </w:rPr>
+        <w:t xml:space="preserve"> </w:t>
+      </w:r>
+      <w:proofErr w:type="spellStart"/>
+      <w:r>
+        <w:rPr>
+          <w:lang w:val="en-US"/>
+        </w:rPr>
+        <w:t>derefter</w:t>
+      </w:r>
+      <w:proofErr w:type="spellEnd"/>
+      <w:r>
+        <w:rPr>
+          <w:lang w:val="en-US"/>
+        </w:rPr>
+        <w:t xml:space="preserve"> </w:t>
+      </w:r>
+      <w:proofErr w:type="spellStart"/>
+      <w:r>
+        <w:rPr>
+          <w:lang w:val="en-US"/>
+        </w:rPr>
+        <w:t>så</w:t>
+      </w:r>
+      <w:proofErr w:type="spellEnd"/>
+      <w:r>
+        <w:rPr>
+          <w:lang w:val="en-US"/>
+        </w:rPr>
+        <w:t xml:space="preserve"> data </w:t>
+      </w:r>
+      <w:proofErr w:type="spellStart"/>
+      <w:r>
+        <w:rPr>
+          <w:lang w:val="en-US"/>
+        </w:rPr>
+        <w:t>ikke</w:t>
+      </w:r>
+      <w:proofErr w:type="spellEnd"/>
+      <w:r>
+        <w:rPr>
+          <w:lang w:val="en-US"/>
+        </w:rPr>
+        <w:t xml:space="preserve"> </w:t>
+      </w:r>
+      <w:proofErr w:type="spellStart"/>
+      <w:r>
+        <w:rPr>
+          <w:lang w:val="en-US"/>
+        </w:rPr>
+        <w:t>gemmes</w:t>
+      </w:r>
+      <w:proofErr w:type="spellEnd"/>
+      <w:r>
+        <w:rPr>
+          <w:lang w:val="en-US"/>
+        </w:rPr>
+        <w:t xml:space="preserve"> – </w:t>
+      </w:r>
+      <w:proofErr w:type="spellStart"/>
+      <w:r>
+        <w:rPr>
+          <w:lang w:val="en-US"/>
+        </w:rPr>
+        <w:t>værste</w:t>
+      </w:r>
+      <w:proofErr w:type="spellEnd"/>
+      <w:r>
+        <w:rPr>
+          <w:lang w:val="en-US"/>
+        </w:rPr>
+        <w:t xml:space="preserve"> </w:t>
+      </w:r>
+      <w:proofErr w:type="spellStart"/>
+      <w:r>
+        <w:rPr>
+          <w:lang w:val="en-US"/>
+        </w:rPr>
+        <w:t>degradering</w:t>
+      </w:r>
+      <w:proofErr w:type="spellEnd"/>
+      <w:r>
+        <w:rPr>
+          <w:lang w:val="en-US"/>
+        </w:rPr>
+        <w:t xml:space="preserve"> </w:t>
+      </w:r>
+      <w:proofErr w:type="spellStart"/>
+      <w:r>
+        <w:rPr>
+          <w:lang w:val="en-US"/>
+        </w:rPr>
+        <w:t>er</w:t>
+      </w:r>
+      <w:proofErr w:type="spellEnd"/>
+      <w:r>
+        <w:rPr>
+          <w:lang w:val="en-US"/>
+        </w:rPr>
+        <w:t xml:space="preserve"> </w:t>
+      </w:r>
+      <w:proofErr w:type="spellStart"/>
+      <w:r>
+        <w:rPr>
+          <w:lang w:val="en-US"/>
+        </w:rPr>
+        <w:t>derfor</w:t>
+      </w:r>
+      <w:proofErr w:type="spellEnd"/>
+      <w:r>
+        <w:rPr>
+          <w:lang w:val="en-US"/>
+        </w:rPr>
+        <w:t xml:space="preserve"> at </w:t>
+      </w:r>
+      <w:proofErr w:type="spellStart"/>
+      <w:r>
+        <w:rPr>
+          <w:lang w:val="en-US"/>
+        </w:rPr>
+        <w:t>samme</w:t>
+      </w:r>
+      <w:proofErr w:type="spellEnd"/>
+      <w:r>
+        <w:rPr>
+          <w:lang w:val="en-US"/>
+        </w:rPr>
+        <w:t xml:space="preserve"> </w:t>
+      </w:r>
+      <w:proofErr w:type="spellStart"/>
+      <w:r>
+        <w:rPr>
+          <w:lang w:val="en-US"/>
+        </w:rPr>
+        <w:t>notifikationsemail</w:t>
+      </w:r>
+      <w:proofErr w:type="spellEnd"/>
+      <w:r>
+        <w:rPr>
+          <w:lang w:val="en-US"/>
+        </w:rPr>
+        <w:t xml:space="preserve"> </w:t>
+      </w:r>
+      <w:proofErr w:type="spellStart"/>
+      <w:r>
+        <w:rPr>
+          <w:lang w:val="en-US"/>
+        </w:rPr>
+        <w:t>afsendes</w:t>
+      </w:r>
+      <w:proofErr w:type="spellEnd"/>
+      <w:r>
+        <w:rPr>
+          <w:lang w:val="en-US"/>
+        </w:rPr>
+        <w:t xml:space="preserve"> </w:t>
+      </w:r>
+      <w:proofErr w:type="spellStart"/>
+      <w:r>
+        <w:rPr>
+          <w:lang w:val="en-US"/>
+        </w:rPr>
+        <w:t>samme</w:t>
+      </w:r>
+      <w:proofErr w:type="spellEnd"/>
+      <w:r>
+        <w:rPr>
+          <w:lang w:val="en-US"/>
+        </w:rPr>
+        <w:t xml:space="preserve"> data</w:t>
+      </w:r>
+      <w:r>
+        <w:rPr>
+          <w:lang w:val="en-US"/>
+        </w:rPr>
+        <w:t xml:space="preserve"> </w:t>
+      </w:r>
+      <w:proofErr w:type="spellStart"/>
+      <w:r>
+        <w:rPr>
+          <w:lang w:val="en-US"/>
+        </w:rPr>
+        <w:t>ved</w:t>
+      </w:r>
+      <w:proofErr w:type="spellEnd"/>
+      <w:r>
+        <w:rPr>
+          <w:lang w:val="en-US"/>
+        </w:rPr>
+        <w:t xml:space="preserve"> </w:t>
+      </w:r>
+      <w:proofErr w:type="spellStart"/>
+      <w:r>
+        <w:rPr>
+          <w:lang w:val="en-US"/>
+        </w:rPr>
+        <w:t>næste</w:t>
+      </w:r>
+      <w:proofErr w:type="spellEnd"/>
+      <w:r>
+        <w:rPr>
+          <w:lang w:val="en-US"/>
+        </w:rPr>
+        <w:t xml:space="preserve"> </w:t>
+      </w:r>
+      <w:proofErr w:type="spellStart"/>
+      <w:r>
+        <w:rPr>
+          <w:lang w:val="en-US"/>
+        </w:rPr>
+        <w:t>kørsel</w:t>
+      </w:r>
+      <w:proofErr w:type="spellEnd"/>
       <w:r>
         <w:rPr>
           <w:lang w:val="en-US"/>
@@ -3754,7 +5110,15 @@
     </w:p>
     <w:p>
       <w:r>
-        <w:t>Personnumre vil aldrig blive skrevet i logfiler, alt data der logges er referencenumre fra LPR (Record nummer), som gør at personer med relevant viden og rettigheder kan slå op i LPR og se data og derved sammenholde det med fejlbeskeden.</w:t>
+        <w:t>Personnumre vil aldrig blive skrevet i logfiler, alt data der logges er referencenumre fra LPR (</w:t>
+      </w:r>
+      <w:proofErr w:type="spellStart"/>
+      <w:r>
+        <w:t>Record</w:t>
+      </w:r>
+      <w:proofErr w:type="spellEnd"/>
+      <w:r>
+        <w:t xml:space="preserve"> nummer), som gør at personer med relevant viden og rettigheder kan slå op i LPR og se data og derved sammenholde det med fejlbeskeden.</w:t>
       </w:r>
     </w:p>
     <w:p/>
@@ -3775,13 +5139,29 @@
     </w:p>
     <w:p>
       <w:r>
-        <w:t>Ligeledes hvis der er ændringer til datamodellen, så skal dette også kodes, da den interne model i LPR databehandleren er bundet hårdt op på datamodellen, det er et bevidst valg at der ikke er indført et konfigurerbart afkobling</w:t>
+        <w:t xml:space="preserve">Ligeledes hvis der er ændringer til datamodellen, så skal dette også kodes, da den interne model i LPR databehandleren er bundet hårdt op på datamodellen, det er et bevidst valg at der ikke er indført et </w:t>
+      </w:r>
+      <w:proofErr w:type="spellStart"/>
+      <w:r>
+        <w:t>konfigurerbart</w:t>
+      </w:r>
+      <w:proofErr w:type="spellEnd"/>
+      <w:r>
+        <w:t xml:space="preserve"> afkobling</w:t>
       </w:r>
       <w:r>
         <w:t>s</w:t>
       </w:r>
       <w:r>
-        <w:t>lag mellem databasen og koden, f.eks. via Hibernate, da dette erfaringsmæssigt giver et stort overhead, og indfører en kompleksitet der projektet mere omkostningstungt, både under udviklin</w:t>
+        <w:t xml:space="preserve">lag mellem databasen og koden, f.eks. via </w:t>
+      </w:r>
+      <w:proofErr w:type="spellStart"/>
+      <w:r>
+        <w:t>Hibernate</w:t>
+      </w:r>
+      <w:proofErr w:type="spellEnd"/>
+      <w:r>
+        <w:t>, da dette erfaringsmæssigt giver et stort overhead, og indfører en kompleksitet der projektet mere omkostningstungt, både under udviklin</w:t>
       </w:r>
       <w:r>
         <w:t>g, men også under senere drift.</w:t>
@@ -3841,7 +5221,15 @@
         <w:t>indlæggelsesdatabasen er de behandlede data, hvor kontakter er gjort til indlæggel</w:t>
       </w:r>
       <w:r>
-        <w:t>sesforløb, Indlaeggelsesforloeb-</w:t>
+        <w:t xml:space="preserve">sesforløb, </w:t>
+      </w:r>
+      <w:proofErr w:type="spellStart"/>
+      <w:r>
+        <w:t>Indlaeggelsesforloeb</w:t>
+      </w:r>
+      <w:proofErr w:type="spellEnd"/>
+      <w:r>
+        <w:t>-</w:t>
       </w:r>
       <w:r>
         <w:t xml:space="preserve">tabellen er den overordnede tabel </w:t>
@@ -3850,7 +5238,15 @@
         <w:t>med de behandlede forløb. HAIBA-</w:t>
       </w:r>
       <w:r>
-        <w:t>databasen indeholder desuden en række views, som er sat op for at gøre det nemmere for den efterfølgende databehandling via eksempelvis SAS.</w:t>
+        <w:t xml:space="preserve">databasen indeholder desuden en række </w:t>
+      </w:r>
+      <w:proofErr w:type="spellStart"/>
+      <w:r>
+        <w:t>views</w:t>
+      </w:r>
+      <w:proofErr w:type="spellEnd"/>
+      <w:r>
+        <w:t>, som er sat op for at gøre det nemmere for den efterfølgende databehandling via eksempelvis SAS.</w:t>
       </w:r>
     </w:p>
     <w:p>
@@ -4374,7 +5770,21 @@
               <w:rPr>
                 <w:rFonts w:asciiTheme="minorHAnsi" w:eastAsiaTheme="minorEastAsia" w:hAnsiTheme="minorHAnsi" w:cstheme="minorBidi"/>
               </w:rPr>
-              <w:t>Organisation (fra fgr-import)</w:t>
+              <w:t xml:space="preserve">Organisation (fra </w:t>
+            </w:r>
+            <w:proofErr w:type="spellStart"/>
+            <w:r>
+              <w:rPr>
+                <w:rFonts w:asciiTheme="minorHAnsi" w:eastAsiaTheme="minorEastAsia" w:hAnsiTheme="minorHAnsi" w:cstheme="minorBidi"/>
+              </w:rPr>
+              <w:t>fgr</w:t>
+            </w:r>
+            <w:proofErr w:type="spellEnd"/>
+            <w:r>
+              <w:rPr>
+                <w:rFonts w:asciiTheme="minorHAnsi" w:eastAsiaTheme="minorEastAsia" w:hAnsiTheme="minorHAnsi" w:cstheme="minorBidi"/>
+              </w:rPr>
+              <w:t>-import)</w:t>
             </w:r>
           </w:p>
         </w:tc>
@@ -4399,7 +5809,21 @@
               <w:rPr>
                 <w:rFonts w:asciiTheme="minorHAnsi" w:eastAsiaTheme="minorEastAsia" w:hAnsiTheme="minorHAnsi" w:cstheme="minorBidi"/>
               </w:rPr>
-              <w:t xml:space="preserve">koder fra SHAK-import. Herfra hentes sygehus-navnepræfix for </w:t>
+              <w:t>koder fra SHAK-import. Herfra hentes sygehus-</w:t>
+            </w:r>
+            <w:proofErr w:type="spellStart"/>
+            <w:r>
+              <w:rPr>
+                <w:rFonts w:asciiTheme="minorHAnsi" w:eastAsiaTheme="minorEastAsia" w:hAnsiTheme="minorHAnsi" w:cstheme="minorBidi"/>
+              </w:rPr>
+              <w:t>navnepræfix</w:t>
+            </w:r>
+            <w:proofErr w:type="spellEnd"/>
+            <w:r>
+              <w:rPr>
+                <w:rFonts w:asciiTheme="minorHAnsi" w:eastAsiaTheme="minorEastAsia" w:hAnsiTheme="minorHAnsi" w:cstheme="minorBidi"/>
+              </w:rPr>
+              <w:t xml:space="preserve"> for </w:t>
             </w:r>
             <w:r>
               <w:rPr>
@@ -4495,18 +5919,28 @@
                 <w:rFonts w:asciiTheme="minorHAnsi" w:eastAsiaTheme="minorEastAsia" w:hAnsiTheme="minorHAnsi" w:cstheme="minorBidi"/>
               </w:rPr>
             </w:pPr>
+            <w:proofErr w:type="spellStart"/>
             <w:r>
               <w:rPr>
                 <w:rFonts w:asciiTheme="minorHAnsi" w:eastAsiaTheme="minorEastAsia" w:hAnsiTheme="minorHAnsi" w:cstheme="minorBidi"/>
               </w:rPr>
               <w:t>Indlaeggelser</w:t>
             </w:r>
+            <w:proofErr w:type="spellEnd"/>
             <w:r>
               <w:rPr>
                 <w:rFonts w:asciiTheme="minorHAnsi" w:eastAsiaTheme="minorEastAsia" w:hAnsiTheme="minorHAnsi" w:cstheme="minorBidi"/>
               </w:rPr>
-              <w:t>/AmbulantKontakt</w:t>
+              <w:t>/</w:t>
             </w:r>
+            <w:proofErr w:type="spellStart"/>
+            <w:r>
+              <w:rPr>
+                <w:rFonts w:asciiTheme="minorHAnsi" w:eastAsiaTheme="minorEastAsia" w:hAnsiTheme="minorHAnsi" w:cstheme="minorBidi"/>
+              </w:rPr>
+              <w:t>AmbulantKontakt</w:t>
+            </w:r>
+            <w:proofErr w:type="spellEnd"/>
           </w:p>
         </w:tc>
         <w:tc>
@@ -4524,7 +5958,21 @@
               <w:rPr>
                 <w:rFonts w:asciiTheme="minorHAnsi" w:eastAsiaTheme="minorEastAsia" w:hAnsiTheme="minorHAnsi" w:cstheme="minorBidi"/>
               </w:rPr>
-              <w:t>Indeholder processeret data fra T_ADM tabellen, dette er beriget med metadata såsom navne på sygehuse, afdelinger m.v.</w:t>
+              <w:t xml:space="preserve">Indeholder </w:t>
+            </w:r>
+            <w:proofErr w:type="spellStart"/>
+            <w:r>
+              <w:rPr>
+                <w:rFonts w:asciiTheme="minorHAnsi" w:eastAsiaTheme="minorEastAsia" w:hAnsiTheme="minorHAnsi" w:cstheme="minorBidi"/>
+              </w:rPr>
+              <w:t>processeret</w:t>
+            </w:r>
+            <w:proofErr w:type="spellEnd"/>
+            <w:r>
+              <w:rPr>
+                <w:rFonts w:asciiTheme="minorHAnsi" w:eastAsiaTheme="minorEastAsia" w:hAnsiTheme="minorHAnsi" w:cstheme="minorBidi"/>
+              </w:rPr>
+              <w:t xml:space="preserve"> data fra T_ADM tabellen, dette er beriget med metadata såsom navne på sygehuse, afdelinger m.v.</w:t>
             </w:r>
           </w:p>
         </w:tc>
@@ -4551,8 +5999,16 @@
               <w:rPr>
                 <w:rFonts w:asciiTheme="minorHAnsi" w:eastAsiaTheme="minorEastAsia" w:hAnsiTheme="minorHAnsi" w:cstheme="minorBidi"/>
               </w:rPr>
-              <w:t>/AmbulantDiagnoser</w:t>
+              <w:t>/</w:t>
             </w:r>
+            <w:proofErr w:type="spellStart"/>
+            <w:r>
+              <w:rPr>
+                <w:rFonts w:asciiTheme="minorHAnsi" w:eastAsiaTheme="minorEastAsia" w:hAnsiTheme="minorHAnsi" w:cstheme="minorBidi"/>
+              </w:rPr>
+              <w:t>AmbulantDiagnoser</w:t>
+            </w:r>
+            <w:proofErr w:type="spellEnd"/>
           </w:p>
         </w:tc>
         <w:tc>
@@ -4570,7 +6026,21 @@
               <w:rPr>
                 <w:rFonts w:asciiTheme="minorHAnsi" w:eastAsiaTheme="minorEastAsia" w:hAnsiTheme="minorHAnsi" w:cstheme="minorBidi"/>
               </w:rPr>
-              <w:t>Indeholder processeret data fra T_</w:t>
+              <w:t xml:space="preserve">Indeholder </w:t>
+            </w:r>
+            <w:proofErr w:type="spellStart"/>
+            <w:r>
+              <w:rPr>
+                <w:rFonts w:asciiTheme="minorHAnsi" w:eastAsiaTheme="minorEastAsia" w:hAnsiTheme="minorHAnsi" w:cstheme="minorBidi"/>
+              </w:rPr>
+              <w:t>processeret</w:t>
+            </w:r>
+            <w:proofErr w:type="spellEnd"/>
+            <w:r>
+              <w:rPr>
+                <w:rFonts w:asciiTheme="minorHAnsi" w:eastAsiaTheme="minorEastAsia" w:hAnsiTheme="minorHAnsi" w:cstheme="minorBidi"/>
+              </w:rPr>
+              <w:t xml:space="preserve"> data fra T_</w:t>
             </w:r>
             <w:r>
               <w:rPr>
@@ -4616,8 +6086,16 @@
               <w:rPr>
                 <w:rFonts w:asciiTheme="minorHAnsi" w:eastAsiaTheme="minorEastAsia" w:hAnsiTheme="minorHAnsi" w:cstheme="minorBidi"/>
               </w:rPr>
-              <w:t>/AmbulantProcedurer</w:t>
+              <w:t>/</w:t>
             </w:r>
+            <w:proofErr w:type="spellStart"/>
+            <w:r>
+              <w:rPr>
+                <w:rFonts w:asciiTheme="minorHAnsi" w:eastAsiaTheme="minorEastAsia" w:hAnsiTheme="minorHAnsi" w:cstheme="minorBidi"/>
+              </w:rPr>
+              <w:t>AmbulantProcedurer</w:t>
+            </w:r>
+            <w:proofErr w:type="spellEnd"/>
           </w:p>
         </w:tc>
         <w:tc>
@@ -4635,7 +6113,21 @@
               <w:rPr>
                 <w:rFonts w:asciiTheme="minorHAnsi" w:eastAsiaTheme="minorEastAsia" w:hAnsiTheme="minorHAnsi" w:cstheme="minorBidi"/>
               </w:rPr>
-              <w:t>Indeholder processeret data fra T_</w:t>
+              <w:t xml:space="preserve">Indeholder </w:t>
+            </w:r>
+            <w:proofErr w:type="spellStart"/>
+            <w:r>
+              <w:rPr>
+                <w:rFonts w:asciiTheme="minorHAnsi" w:eastAsiaTheme="minorEastAsia" w:hAnsiTheme="minorHAnsi" w:cstheme="minorBidi"/>
+              </w:rPr>
+              <w:t>processeret</w:t>
+            </w:r>
+            <w:proofErr w:type="spellEnd"/>
+            <w:r>
+              <w:rPr>
+                <w:rFonts w:asciiTheme="minorHAnsi" w:eastAsiaTheme="minorEastAsia" w:hAnsiTheme="minorHAnsi" w:cstheme="minorBidi"/>
+              </w:rPr>
+              <w:t xml:space="preserve"> data fra T_</w:t>
             </w:r>
             <w:r>
               <w:rPr>
@@ -4670,12 +6162,14 @@
                 <w:rFonts w:asciiTheme="minorHAnsi" w:eastAsiaTheme="minorEastAsia" w:hAnsiTheme="minorHAnsi" w:cstheme="minorBidi"/>
               </w:rPr>
             </w:pPr>
+            <w:proofErr w:type="spellStart"/>
             <w:r>
               <w:rPr>
                 <w:rFonts w:asciiTheme="minorHAnsi" w:eastAsiaTheme="minorEastAsia" w:hAnsiTheme="minorHAnsi" w:cstheme="minorBidi"/>
               </w:rPr>
               <w:t>Indlaeggelsesforloeb</w:t>
             </w:r>
+            <w:proofErr w:type="spellEnd"/>
           </w:p>
         </w:tc>
         <w:tc>
@@ -4710,18 +6204,28 @@
                 <w:rFonts w:asciiTheme="minorHAnsi" w:eastAsiaTheme="minorEastAsia" w:hAnsiTheme="minorHAnsi" w:cstheme="minorBidi"/>
               </w:rPr>
             </w:pPr>
+            <w:proofErr w:type="spellStart"/>
             <w:r>
               <w:rPr>
                 <w:rFonts w:asciiTheme="minorHAnsi" w:eastAsiaTheme="minorEastAsia" w:hAnsiTheme="minorHAnsi" w:cstheme="minorBidi"/>
               </w:rPr>
               <w:t>LPR_reference</w:t>
             </w:r>
+            <w:proofErr w:type="spellEnd"/>
             <w:r>
               <w:rPr>
                 <w:rFonts w:asciiTheme="minorHAnsi" w:eastAsiaTheme="minorEastAsia" w:hAnsiTheme="minorHAnsi" w:cstheme="minorBidi"/>
               </w:rPr>
-              <w:t>/Ambulant LPR_reference</w:t>
+              <w:t xml:space="preserve">/Ambulant </w:t>
             </w:r>
+            <w:proofErr w:type="spellStart"/>
+            <w:r>
+              <w:rPr>
+                <w:rFonts w:asciiTheme="minorHAnsi" w:eastAsiaTheme="minorEastAsia" w:hAnsiTheme="minorHAnsi" w:cstheme="minorBidi"/>
+              </w:rPr>
+              <w:t>LPR_reference</w:t>
+            </w:r>
+            <w:proofErr w:type="spellEnd"/>
           </w:p>
         </w:tc>
         <w:tc>
@@ -4796,12 +6300,14 @@
                 <w:rFonts w:eastAsiaTheme="minorEastAsia"/>
               </w:rPr>
             </w:pPr>
+            <w:proofErr w:type="spellStart"/>
             <w:r>
               <w:rPr>
                 <w:rFonts w:eastAsiaTheme="minorEastAsia"/>
               </w:rPr>
               <w:t>Klass_SHAK</w:t>
             </w:r>
+            <w:proofErr w:type="spellEnd"/>
           </w:p>
         </w:tc>
         <w:tc>
@@ -4836,12 +6342,14 @@
                 <w:rFonts w:asciiTheme="minorHAnsi" w:eastAsiaTheme="minorEastAsia" w:hAnsiTheme="minorHAnsi" w:cstheme="minorBidi"/>
               </w:rPr>
             </w:pPr>
+            <w:proofErr w:type="spellStart"/>
             <w:r>
               <w:rPr>
                 <w:rFonts w:asciiTheme="minorHAnsi" w:eastAsiaTheme="minorEastAsia" w:hAnsiTheme="minorHAnsi" w:cstheme="minorBidi"/>
               </w:rPr>
               <w:t>Klass_procedurer</w:t>
             </w:r>
+            <w:proofErr w:type="spellEnd"/>
           </w:p>
         </w:tc>
         <w:tc>
@@ -4876,12 +6384,14 @@
                 <w:rFonts w:asciiTheme="minorHAnsi" w:eastAsiaTheme="minorEastAsia" w:hAnsiTheme="minorHAnsi" w:cstheme="minorBidi"/>
               </w:rPr>
             </w:pPr>
+            <w:proofErr w:type="spellStart"/>
             <w:r>
               <w:rPr>
                 <w:rFonts w:asciiTheme="minorHAnsi" w:eastAsiaTheme="minorEastAsia" w:hAnsiTheme="minorHAnsi" w:cstheme="minorBidi"/>
               </w:rPr>
               <w:t>Klass_diagnoser</w:t>
             </w:r>
+            <w:proofErr w:type="spellEnd"/>
           </w:p>
         </w:tc>
         <w:tc>
@@ -4984,12 +6494,14 @@
                 <w:rFonts w:asciiTheme="minorHAnsi" w:eastAsiaTheme="minorEastAsia" w:hAnsiTheme="minorHAnsi" w:cstheme="minorBidi"/>
               </w:rPr>
             </w:pPr>
+            <w:proofErr w:type="spellStart"/>
             <w:r>
               <w:rPr>
                 <w:rFonts w:asciiTheme="minorHAnsi" w:eastAsiaTheme="minorEastAsia" w:hAnsiTheme="minorHAnsi" w:cstheme="minorBidi"/>
               </w:rPr>
               <w:t>ImporterStatus</w:t>
             </w:r>
+            <w:proofErr w:type="spellEnd"/>
           </w:p>
         </w:tc>
         <w:tc>
@@ -5015,8 +6527,13 @@
     </w:tbl>
     <w:p/>
     <w:p>
-      <w:r>
-        <w:t>Views:</w:t>
+      <w:proofErr w:type="spellStart"/>
+      <w:r>
+        <w:t>Views</w:t>
+      </w:r>
+      <w:proofErr w:type="spellEnd"/>
+      <w:r>
+        <w:t>:</w:t>
       </w:r>
     </w:p>
     <w:p>
@@ -5024,8 +6541,13 @@
         <w:jc w:val="left"/>
       </w:pPr>
       <w:r>
-        <w:t>Der er lavet et view</w:t>
-      </w:r>
+        <w:t xml:space="preserve">Der er lavet et </w:t>
+      </w:r>
+      <w:proofErr w:type="spellStart"/>
+      <w:r>
+        <w:t>view</w:t>
+      </w:r>
+      <w:proofErr w:type="spellEnd"/>
       <w:r>
         <w:t>, som vil gøre det letter</w:t>
       </w:r>
@@ -5083,12 +6605,14 @@
                 <w:b w:val="0"/>
               </w:rPr>
             </w:pPr>
+            <w:proofErr w:type="spellStart"/>
             <w:r>
               <w:rPr>
                 <w:rFonts w:asciiTheme="minorHAnsi" w:eastAsiaTheme="minorEastAsia" w:hAnsiTheme="minorHAnsi" w:cstheme="minorBidi"/>
               </w:rPr>
               <w:t>View</w:t>
             </w:r>
+            <w:proofErr w:type="spellEnd"/>
           </w:p>
         </w:tc>
         <w:tc>
@@ -5123,12 +6647,14 @@
                 <w:rFonts w:asciiTheme="minorHAnsi" w:eastAsiaTheme="minorEastAsia" w:hAnsiTheme="minorHAnsi" w:cstheme="minorBidi"/>
               </w:rPr>
             </w:pPr>
+            <w:proofErr w:type="spellStart"/>
             <w:r>
               <w:rPr>
                 <w:rFonts w:asciiTheme="minorHAnsi" w:eastAsiaTheme="minorEastAsia" w:hAnsiTheme="minorHAnsi" w:cstheme="minorBidi"/>
               </w:rPr>
               <w:t>IndlaeggelsesForloebsOversigt</w:t>
             </w:r>
+            <w:proofErr w:type="spellEnd"/>
           </w:p>
         </w:tc>
         <w:tc>
@@ -5242,8 +6768,13 @@
           <w:numId w:val="50"/>
         </w:numPr>
       </w:pPr>
-      <w:r>
-        <w:t>MySQL 5.5.x</w:t>
+      <w:proofErr w:type="spellStart"/>
+      <w:r>
+        <w:t>MySQL</w:t>
+      </w:r>
+      <w:proofErr w:type="spellEnd"/>
+      <w:r>
+        <w:t xml:space="preserve"> 5.5.x</w:t>
       </w:r>
     </w:p>
     <w:p>
@@ -5254,8 +6785,13 @@
           <w:numId w:val="50"/>
         </w:numPr>
       </w:pPr>
-      <w:r>
-        <w:t>Tomcat 7 (Udviklet og testet på version 7.0.34)</w:t>
+      <w:proofErr w:type="spellStart"/>
+      <w:r>
+        <w:t>Tomcat</w:t>
+      </w:r>
+      <w:proofErr w:type="spellEnd"/>
+      <w:r>
+        <w:t xml:space="preserve"> 7 (Udviklet og testet på version 7.0.34)</w:t>
       </w:r>
     </w:p>
     <w:p/>
@@ -5284,10 +6820,23 @@
         <w:t xml:space="preserve">Kildekoden er placeret i </w:t>
       </w:r>
       <w:r>
-        <w:t xml:space="preserve">et github-repositorie og kan </w:t>
-      </w:r>
-      <w:r>
-        <w:t>checkes ud på følgende måde:</w:t>
+        <w:t xml:space="preserve">et </w:t>
+      </w:r>
+      <w:proofErr w:type="spellStart"/>
+      <w:r>
+        <w:t>github-repositorie</w:t>
+      </w:r>
+      <w:proofErr w:type="spellEnd"/>
+      <w:r>
+        <w:t xml:space="preserve"> og kan </w:t>
+      </w:r>
+      <w:proofErr w:type="spellStart"/>
+      <w:r>
+        <w:t>checkes</w:t>
+      </w:r>
+      <w:proofErr w:type="spellEnd"/>
+      <w:r>
+        <w:t xml:space="preserve"> ud på følgende måde:</w:t>
       </w:r>
     </w:p>
     <w:p/>
@@ -5297,12 +6846,56 @@
           <w:rFonts w:ascii="Courier New" w:hAnsi="Courier New" w:cs="Courier New"/>
         </w:rPr>
       </w:pPr>
+      <w:proofErr w:type="spellStart"/>
       <w:r>
         <w:rPr>
           <w:rFonts w:ascii="Courier New" w:hAnsi="Courier New" w:cs="Courier New"/>
         </w:rPr>
-        <w:t>git clone git@github.com:trifork/HAIBA-LPRimporter.git</w:t>
-      </w:r>
+        <w:t>git</w:t>
+      </w:r>
+      <w:proofErr w:type="spellEnd"/>
+      <w:r>
+        <w:rPr>
+          <w:rFonts w:ascii="Courier New" w:hAnsi="Courier New" w:cs="Courier New"/>
+        </w:rPr>
+        <w:t xml:space="preserve"> </w:t>
+      </w:r>
+      <w:proofErr w:type="spellStart"/>
+      <w:r>
+        <w:rPr>
+          <w:rFonts w:ascii="Courier New" w:hAnsi="Courier New" w:cs="Courier New"/>
+        </w:rPr>
+        <w:t>clone</w:t>
+      </w:r>
+      <w:proofErr w:type="spellEnd"/>
+      <w:r>
+        <w:rPr>
+          <w:rFonts w:ascii="Courier New" w:hAnsi="Courier New" w:cs="Courier New"/>
+        </w:rPr>
+        <w:t xml:space="preserve"> </w:t>
+      </w:r>
+      <w:proofErr w:type="spellStart"/>
+      <w:r>
+        <w:rPr>
+          <w:rFonts w:ascii="Courier New" w:hAnsi="Courier New" w:cs="Courier New"/>
+        </w:rPr>
+        <w:t>git@github.com:trifork</w:t>
+      </w:r>
+      <w:proofErr w:type="spellEnd"/>
+      <w:r>
+        <w:rPr>
+          <w:rFonts w:ascii="Courier New" w:hAnsi="Courier New" w:cs="Courier New"/>
+        </w:rPr>
+        <w:t>/HAIBA-</w:t>
+      </w:r>
+      <w:proofErr w:type="spellStart"/>
+      <w:r>
+        <w:rPr>
+          <w:rFonts w:ascii="Courier New" w:hAnsi="Courier New" w:cs="Courier New"/>
+        </w:rPr>
+        <w:t>LPRimporter.git</w:t>
+      </w:r>
+      <w:proofErr w:type="spellEnd"/>
     </w:p>
     <w:p>
       <w:pPr>
@@ -5370,12 +6963,28 @@
           <w:rFonts w:ascii="Courier New" w:hAnsi="Courier New" w:cs="Courier New"/>
         </w:rPr>
       </w:pPr>
+      <w:proofErr w:type="spellStart"/>
       <w:r>
         <w:rPr>
           <w:rFonts w:ascii="Courier New" w:hAnsi="Courier New" w:cs="Courier New"/>
         </w:rPr>
-        <w:t>mvn install</w:t>
-      </w:r>
+        <w:t>mvn</w:t>
+      </w:r>
+      <w:proofErr w:type="spellEnd"/>
+      <w:r>
+        <w:rPr>
+          <w:rFonts w:ascii="Courier New" w:hAnsi="Courier New" w:cs="Courier New"/>
+        </w:rPr>
+        <w:t xml:space="preserve"> </w:t>
+      </w:r>
+      <w:proofErr w:type="spellStart"/>
+      <w:r>
+        <w:rPr>
+          <w:rFonts w:ascii="Courier New" w:hAnsi="Courier New" w:cs="Courier New"/>
+        </w:rPr>
+        <w:t>install</w:t>
+      </w:r>
+      <w:proofErr w:type="spellEnd"/>
     </w:p>
     <w:p>
       <w:pPr>
@@ -5395,17 +7004,41 @@
         <w:rPr>
           <w:rFonts w:ascii="Courier New" w:hAnsi="Courier New" w:cs="Courier New"/>
         </w:rPr>
-        <w:t>-DskipITs</w:t>
-      </w:r>
+        <w:t>-</w:t>
+      </w:r>
+      <w:proofErr w:type="spellStart"/>
+      <w:r>
+        <w:rPr>
+          <w:rFonts w:ascii="Courier New" w:hAnsi="Courier New" w:cs="Courier New"/>
+        </w:rPr>
+        <w:t>DskipITs</w:t>
+      </w:r>
+      <w:proofErr w:type="spellEnd"/>
       <w:r>
         <w:t xml:space="preserve"> tilføjes </w:t>
       </w:r>
+      <w:proofErr w:type="spellStart"/>
       <w:r>
         <w:rPr>
           <w:rFonts w:ascii="Courier New" w:hAnsi="Courier New" w:cs="Courier New"/>
         </w:rPr>
-        <w:t>mvn install</w:t>
-      </w:r>
+        <w:t>mvn</w:t>
+      </w:r>
+      <w:proofErr w:type="spellEnd"/>
+      <w:r>
+        <w:rPr>
+          <w:rFonts w:ascii="Courier New" w:hAnsi="Courier New" w:cs="Courier New"/>
+        </w:rPr>
+        <w:t xml:space="preserve"> </w:t>
+      </w:r>
+      <w:proofErr w:type="spellStart"/>
+      <w:r>
+        <w:rPr>
+          <w:rFonts w:ascii="Courier New" w:hAnsi="Courier New" w:cs="Courier New"/>
+        </w:rPr>
+        <w:t>install</w:t>
+      </w:r>
+      <w:proofErr w:type="spellEnd"/>
       <w:r>
         <w:t xml:space="preserve"> kommandoen.</w:t>
       </w:r>
@@ -5416,24 +7049,58 @@
       </w:pPr>
       <w:bookmarkStart w:id="22" w:name="_Toc218842355"/>
       <w:bookmarkStart w:id="23" w:name="_Toc253831162"/>
+      <w:proofErr w:type="spellStart"/>
       <w:r>
         <w:t>Dependencies</w:t>
       </w:r>
       <w:bookmarkEnd w:id="22"/>
       <w:bookmarkEnd w:id="23"/>
+      <w:proofErr w:type="spellEnd"/>
     </w:p>
     <w:p>
       <w:pPr>
         <w:jc w:val="left"/>
       </w:pPr>
       <w:r>
-        <w:t>For at kunne hente NSI-specifikke afhængigheder (bl.a. nsp-util) i binær form i stedet for at skulle bygge alle afhængigheder selv på det lokale udvi</w:t>
+        <w:t xml:space="preserve">For at kunne hente NSI-specifikke afhængigheder (bl.a. </w:t>
+      </w:r>
+      <w:proofErr w:type="spellStart"/>
+      <w:r>
+        <w:t>nsp-util</w:t>
+      </w:r>
+      <w:proofErr w:type="spellEnd"/>
+      <w:r>
+        <w:t>) i binær form i stedet for at skulle bygge alle afhængigheder selv på det lokale udvi</w:t>
       </w:r>
       <w:r>
         <w:t>klingsmiljø</w:t>
       </w:r>
       <w:r>
-        <w:t>, indeholder pom'en en reference til nexus.trifork.com, som er et artefaktrepository der er placeret hos Trifork. Binære releases af LPR Databehandleren findes også i nexus.trifork.com.</w:t>
+        <w:t xml:space="preserve">, indeholder </w:t>
+      </w:r>
+      <w:proofErr w:type="spellStart"/>
+      <w:r>
+        <w:t>pom'en</w:t>
+      </w:r>
+      <w:proofErr w:type="spellEnd"/>
+      <w:r>
+        <w:t xml:space="preserve"> en reference til nexus.trifork.com, som er et </w:t>
+      </w:r>
+      <w:proofErr w:type="spellStart"/>
+      <w:r>
+        <w:t>artefaktrepository</w:t>
+      </w:r>
+      <w:proofErr w:type="spellEnd"/>
+      <w:r>
+        <w:t xml:space="preserve"> der er placeret hos Trifork. Binære </w:t>
+      </w:r>
+      <w:proofErr w:type="spellStart"/>
+      <w:r>
+        <w:t>releases</w:t>
+      </w:r>
+      <w:proofErr w:type="spellEnd"/>
+      <w:r>
+        <w:t xml:space="preserve"> af LPR Databehandleren findes også i nexus.trifork.com.</w:t>
       </w:r>
     </w:p>
     <w:p>
@@ -5445,8 +7112,29 @@
       <w:pPr>
         <w:jc w:val="left"/>
       </w:pPr>
-      <w:r>
-        <w:t>Repository’et bør, når det er muligt, udskiftes med et artefaktrepository der er driftet hos NSI. Når et sådant er etableret</w:t>
+      <w:proofErr w:type="spellStart"/>
+      <w:r>
+        <w:t>Repository’et</w:t>
+      </w:r>
+      <w:proofErr w:type="spellEnd"/>
+      <w:r>
+        <w:t xml:space="preserve"> bør, når det er muligt, udskiftes med et </w:t>
+      </w:r>
+      <w:proofErr w:type="spellStart"/>
+      <w:r>
+        <w:t>artefaktrepository</w:t>
+      </w:r>
+      <w:proofErr w:type="spellEnd"/>
+      <w:r>
+        <w:t xml:space="preserve"> der er </w:t>
+      </w:r>
+      <w:proofErr w:type="spellStart"/>
+      <w:r>
+        <w:t>driftet</w:t>
+      </w:r>
+      <w:proofErr w:type="spellEnd"/>
+      <w:r>
+        <w:t xml:space="preserve"> hos NSI. Når et sådant er etableret</w:t>
       </w:r>
     </w:p>
     <w:p>
@@ -5458,11 +7146,13 @@
       <w:r>
         <w:t>Database-</w:t>
       </w:r>
+      <w:proofErr w:type="spellStart"/>
       <w:r>
         <w:t>setup</w:t>
       </w:r>
       <w:bookmarkEnd w:id="24"/>
       <w:bookmarkEnd w:id="25"/>
+      <w:proofErr w:type="spellEnd"/>
     </w:p>
     <w:p>
       <w:pPr>
@@ -5495,14 +7185,24 @@
         </w:rPr>
         <w:t>HAIBA-</w:t>
       </w:r>
+      <w:proofErr w:type="spellStart"/>
       <w:r>
         <w:rPr>
           <w:rFonts w:ascii="Courier New" w:hAnsi="Courier New" w:cs="Courier New"/>
         </w:rPr>
         <w:t>Indlaeggelser.sql</w:t>
       </w:r>
-      <w:r>
-        <w:t xml:space="preserve"> filen, den indeholder de tabeller, views m.m. hvortil data fra LPR skal transformeres og eksporteres</w:t>
+      <w:proofErr w:type="spellEnd"/>
+      <w:r>
+        <w:t xml:space="preserve"> filen, den indeholder de tabeller, </w:t>
+      </w:r>
+      <w:proofErr w:type="spellStart"/>
+      <w:r>
+        <w:t>views</w:t>
+      </w:r>
+      <w:proofErr w:type="spellEnd"/>
+      <w:r>
+        <w:t xml:space="preserve"> m.m. hvortil data fra LPR skal transformeres og eksporteres</w:t>
       </w:r>
     </w:p>
     <w:p>
@@ -5538,12 +7238,19 @@
         <w:rPr>
           <w:rFonts w:ascii="Courier New" w:hAnsi="Courier New" w:cs="Courier New"/>
         </w:rPr>
-        <w:t>HAIBA-LPR</w:t>
-      </w:r>
+        <w:t>HAIBA-</w:t>
+      </w:r>
+      <w:proofErr w:type="spellStart"/>
       <w:r>
         <w:rPr>
           <w:rFonts w:ascii="Courier New" w:hAnsi="Courier New" w:cs="Courier New"/>
         </w:rPr>
+        <w:t>LPR</w:t>
+      </w:r>
+      <w:r>
+        <w:rPr>
+          <w:rFonts w:ascii="Courier New" w:hAnsi="Courier New" w:cs="Courier New"/>
+        </w:rPr>
         <w:t>.sq</w:t>
       </w:r>
       <w:r>
@@ -5552,6 +7259,7 @@
         </w:rPr>
         <w:t>l</w:t>
       </w:r>
+      <w:proofErr w:type="spellEnd"/>
       <w:r>
         <w:t>.</w:t>
       </w:r>
@@ -5580,7 +7288,23 @@
     </w:p>
     <w:p>
       <w:r>
-        <w:t>I pakken dk.nsi.haiba.lprimporter.testdata er der lavet en lille utility som kan generere SQL ud fra CSV filer (som er eksporteret fra regnearket) - disse kan indsættes in LPR databasen og derved har man testdata til udviklingsbehov.</w:t>
+        <w:t xml:space="preserve">I pakken </w:t>
+      </w:r>
+      <w:proofErr w:type="spellStart"/>
+      <w:r>
+        <w:t>dk.nsi.haiba.lprimporter.testdata</w:t>
+      </w:r>
+      <w:proofErr w:type="spellEnd"/>
+      <w:r>
+        <w:t xml:space="preserve"> er der lavet en lille </w:t>
+      </w:r>
+      <w:proofErr w:type="spellStart"/>
+      <w:r>
+        <w:t>utility</w:t>
+      </w:r>
+      <w:proofErr w:type="spellEnd"/>
+      <w:r>
+        <w:t xml:space="preserve"> som kan generere SQL ud fra CSV filer (som er eksporteret fra regnearket) - disse kan indsættes in LPR databasen og derved har man testdata til udviklingsbehov.</w:t>
       </w:r>
     </w:p>
     <w:p/>
@@ -5631,7 +7355,23 @@
         <w:t xml:space="preserve">Testsuiten </w:t>
       </w:r>
       <w:r>
-        <w:t xml:space="preserve">benytter JUnit og Mockito til test. </w:t>
+        <w:t xml:space="preserve">benytter </w:t>
+      </w:r>
+      <w:proofErr w:type="spellStart"/>
+      <w:r>
+        <w:t>JUnit</w:t>
+      </w:r>
+      <w:proofErr w:type="spellEnd"/>
+      <w:r>
+        <w:t xml:space="preserve"> og </w:t>
+      </w:r>
+      <w:proofErr w:type="spellStart"/>
+      <w:r>
+        <w:t>Mockito</w:t>
+      </w:r>
+      <w:proofErr w:type="spellEnd"/>
+      <w:r>
+        <w:t xml:space="preserve"> til test. </w:t>
       </w:r>
     </w:p>
     <w:p/>
@@ -5664,11 +7404,19 @@
           <w:rFonts w:ascii="Courier New" w:hAnsi="Courier New" w:cs="Courier New"/>
         </w:rPr>
       </w:pPr>
+      <w:proofErr w:type="spellStart"/>
       <w:r>
         <w:rPr>
           <w:rFonts w:ascii="Courier New" w:hAnsi="Courier New" w:cs="Courier New"/>
         </w:rPr>
-        <w:t>mvn test</w:t>
+        <w:t>mvn</w:t>
+      </w:r>
+      <w:proofErr w:type="spellEnd"/>
+      <w:r>
+        <w:rPr>
+          <w:rFonts w:ascii="Courier New" w:hAnsi="Courier New" w:cs="Courier New"/>
+        </w:rPr>
+        <w:t xml:space="preserve"> test</w:t>
       </w:r>
     </w:p>
     <w:p>
@@ -5690,7 +7438,15 @@
         <w:t>Installationen kan yderligere verificeres</w:t>
       </w:r>
       <w:r>
-        <w:t xml:space="preserve"> (Code coverage, kode konventioner o.l.)</w:t>
+        <w:t xml:space="preserve"> (Code </w:t>
+      </w:r>
+      <w:proofErr w:type="spellStart"/>
+      <w:r>
+        <w:t>coverage</w:t>
+      </w:r>
+      <w:proofErr w:type="spellEnd"/>
+      <w:r>
+        <w:t>, kode konventioner o.l.)</w:t>
       </w:r>
       <w:r>
         <w:t xml:space="preserve"> ved at udføre kommandoen</w:t>
@@ -5702,7 +7458,21 @@
         <w:rPr>
           <w:rFonts w:ascii="Courier New" w:hAnsi="Courier New" w:cs="Courier New"/>
         </w:rPr>
-        <w:t>&lt;projekt rod&gt;/target/site</w:t>
+        <w:t>&lt;projekt rod&gt;/</w:t>
+      </w:r>
+      <w:proofErr w:type="spellStart"/>
+      <w:r>
+        <w:rPr>
+          <w:rFonts w:ascii="Courier New" w:hAnsi="Courier New" w:cs="Courier New"/>
+        </w:rPr>
+        <w:t>target</w:t>
+      </w:r>
+      <w:proofErr w:type="spellEnd"/>
+      <w:r>
+        <w:rPr>
+          <w:rFonts w:ascii="Courier New" w:hAnsi="Courier New" w:cs="Courier New"/>
+        </w:rPr>
+        <w:t>/site</w:t>
       </w:r>
       <w:r>
         <w:t>:</w:t>
@@ -5726,12 +7496,28 @@
           <w:rFonts w:ascii="Courier New" w:hAnsi="Courier New" w:cs="Courier New"/>
         </w:rPr>
       </w:pPr>
+      <w:proofErr w:type="spellStart"/>
       <w:r>
         <w:rPr>
           <w:rFonts w:ascii="Courier New" w:hAnsi="Courier New" w:cs="Courier New"/>
         </w:rPr>
-        <w:t>mvn verify</w:t>
-      </w:r>
+        <w:t>mvn</w:t>
+      </w:r>
+      <w:proofErr w:type="spellEnd"/>
+      <w:r>
+        <w:rPr>
+          <w:rFonts w:ascii="Courier New" w:hAnsi="Courier New" w:cs="Courier New"/>
+        </w:rPr>
+        <w:t xml:space="preserve"> </w:t>
+      </w:r>
+      <w:proofErr w:type="spellStart"/>
+      <w:r>
+        <w:rPr>
+          <w:rFonts w:ascii="Courier New" w:hAnsi="Courier New" w:cs="Courier New"/>
+        </w:rPr>
+        <w:t>verify</w:t>
+      </w:r>
+      <w:proofErr w:type="spellEnd"/>
     </w:p>
     <w:p>
       <w:pPr>
@@ -5770,7 +7556,31 @@
     <w:p/>
     <w:p>
       <w:r>
-        <w:t>I dette dokument beskrives kort opsætning for to af de pt. mest udbredte Java IDE’er: Eclipse og IntelliJ.</w:t>
+        <w:t xml:space="preserve">I dette dokument beskrives kort opsætning for to af de pt. mest udbredte Java </w:t>
+      </w:r>
+      <w:proofErr w:type="spellStart"/>
+      <w:r>
+        <w:t>IDE’er</w:t>
+      </w:r>
+      <w:proofErr w:type="spellEnd"/>
+      <w:r>
+        <w:t xml:space="preserve">: </w:t>
+      </w:r>
+      <w:proofErr w:type="spellStart"/>
+      <w:r>
+        <w:t>Eclipse</w:t>
+      </w:r>
+      <w:proofErr w:type="spellEnd"/>
+      <w:r>
+        <w:t xml:space="preserve"> og </w:t>
+      </w:r>
+      <w:proofErr w:type="spellStart"/>
+      <w:r>
+        <w:t>IntelliJ</w:t>
+      </w:r>
+      <w:proofErr w:type="spellEnd"/>
+      <w:r>
+        <w:t>.</w:t>
       </w:r>
     </w:p>
     <w:p>
@@ -5779,11 +7589,13 @@
       </w:pPr>
       <w:bookmarkStart w:id="34" w:name="_Toc218842361"/>
       <w:bookmarkStart w:id="35" w:name="_Toc253831168"/>
+      <w:proofErr w:type="spellStart"/>
       <w:r>
         <w:t>Eclipse</w:t>
       </w:r>
       <w:bookmarkEnd w:id="34"/>
       <w:bookmarkEnd w:id="35"/>
+      <w:proofErr w:type="spellEnd"/>
     </w:p>
     <w:p>
       <w:pPr>
@@ -5792,11 +7604,32 @@
         </w:tabs>
         <w:jc w:val="left"/>
       </w:pPr>
-      <w:r>
-        <w:t xml:space="preserve">Eclipse er ikke født med Maven support, og det anbefales derfor, at man installerer m2eclipse inden </w:t>
-      </w:r>
-      <w:r>
-        <w:t>LPR Databehandleren hentes ind i Eclipse, pluginet kan hentes her:</w:t>
+      <w:proofErr w:type="spellStart"/>
+      <w:r>
+        <w:t>Eclipse</w:t>
+      </w:r>
+      <w:proofErr w:type="spellEnd"/>
+      <w:r>
+        <w:t xml:space="preserve"> er ikke født med Maven support, og det anbefales derfor, at man installerer m2eclipse inden </w:t>
+      </w:r>
+      <w:r>
+        <w:t xml:space="preserve">LPR Databehandleren hentes ind i </w:t>
+      </w:r>
+      <w:proofErr w:type="spellStart"/>
+      <w:r>
+        <w:t>Eclipse</w:t>
+      </w:r>
+      <w:proofErr w:type="spellEnd"/>
+      <w:r>
+        <w:t xml:space="preserve">, </w:t>
+      </w:r>
+      <w:proofErr w:type="spellStart"/>
+      <w:r>
+        <w:t>pluginet</w:t>
+      </w:r>
+      <w:proofErr w:type="spellEnd"/>
+      <w:r>
+        <w:t xml:space="preserve"> kan hentes her:</w:t>
       </w:r>
     </w:p>
     <w:p>
@@ -5842,7 +7675,15 @@
       </w:pPr>
       <w:r>
         <w:lastRenderedPageBreak/>
-        <w:t>Herefter importeres projekterne i Eclipse via ”import”:</w:t>
+        <w:t xml:space="preserve">Herefter importeres projekterne i </w:t>
+      </w:r>
+      <w:proofErr w:type="spellStart"/>
+      <w:r>
+        <w:t>Eclipse</w:t>
+      </w:r>
+      <w:proofErr w:type="spellEnd"/>
+      <w:r>
+        <w:t xml:space="preserve"> via ”import”:</w:t>
       </w:r>
       <w:r>
         <w:rPr>
@@ -5923,12 +7764,28 @@
           <w:rFonts w:ascii="Courier New" w:hAnsi="Courier New" w:cs="Courier New"/>
         </w:rPr>
       </w:pPr>
+      <w:proofErr w:type="spellStart"/>
       <w:r>
         <w:rPr>
           <w:rFonts w:ascii="Courier New" w:hAnsi="Courier New" w:cs="Courier New"/>
         </w:rPr>
-        <w:t>mvn eclipse:eclipse</w:t>
-      </w:r>
+        <w:t>mvn</w:t>
+      </w:r>
+      <w:proofErr w:type="spellEnd"/>
+      <w:r>
+        <w:rPr>
+          <w:rFonts w:ascii="Courier New" w:hAnsi="Courier New" w:cs="Courier New"/>
+        </w:rPr>
+        <w:t xml:space="preserve"> </w:t>
+      </w:r>
+      <w:proofErr w:type="spellStart"/>
+      <w:r>
+        <w:rPr>
+          <w:rFonts w:ascii="Courier New" w:hAnsi="Courier New" w:cs="Courier New"/>
+        </w:rPr>
+        <w:t>eclipse:eclipse</w:t>
+      </w:r>
+      <w:proofErr w:type="spellEnd"/>
     </w:p>
     <w:p>
       <w:pPr>
@@ -5947,7 +7804,15 @@
         <w:jc w:val="left"/>
       </w:pPr>
       <w:r>
-        <w:t>Og herefter importere projektet på normal vis i Eclipse.</w:t>
+        <w:t xml:space="preserve">Og herefter importere projektet på normal vis i </w:t>
+      </w:r>
+      <w:proofErr w:type="spellStart"/>
+      <w:r>
+        <w:t>Eclipse</w:t>
+      </w:r>
+      <w:proofErr w:type="spellEnd"/>
+      <w:r>
+        <w:t>.</w:t>
       </w:r>
     </w:p>
     <w:p>
@@ -5968,13 +7833,45 @@
         <w:jc w:val="left"/>
       </w:pPr>
       <w:r>
-        <w:t xml:space="preserve">Kommandoen genererer Eclipse projektfilerne (.project og .classpath) for </w:t>
+        <w:t xml:space="preserve">Kommandoen genererer </w:t>
+      </w:r>
+      <w:proofErr w:type="spellStart"/>
+      <w:r>
+        <w:t>Eclipse</w:t>
+      </w:r>
+      <w:proofErr w:type="spellEnd"/>
+      <w:r>
+        <w:t xml:space="preserve"> projektfilerne (.</w:t>
+      </w:r>
+      <w:proofErr w:type="spellStart"/>
+      <w:r>
+        <w:t>project</w:t>
+      </w:r>
+      <w:proofErr w:type="spellEnd"/>
+      <w:r>
+        <w:t xml:space="preserve"> og .</w:t>
+      </w:r>
+      <w:proofErr w:type="spellStart"/>
+      <w:r>
+        <w:t>classpath</w:t>
+      </w:r>
+      <w:proofErr w:type="spellEnd"/>
+      <w:r>
+        <w:t xml:space="preserve">) for </w:t>
       </w:r>
       <w:r>
         <w:t>LPR Databehandleren</w:t>
       </w:r>
       <w:r>
-        <w:t xml:space="preserve">.  Denne metode kræver dog, at kommandoen udføres hver gang man ændrer i pom filerne. </w:t>
+        <w:t xml:space="preserve">.  Denne metode kræver dog, at kommandoen udføres hver gang man ændrer i </w:t>
+      </w:r>
+      <w:proofErr w:type="spellStart"/>
+      <w:r>
+        <w:t>pom</w:t>
+      </w:r>
+      <w:proofErr w:type="spellEnd"/>
+      <w:r>
+        <w:t xml:space="preserve"> filerne. </w:t>
       </w:r>
     </w:p>
     <w:p>
@@ -5983,8 +7880,13 @@
       </w:pPr>
       <w:bookmarkStart w:id="36" w:name="_Toc218842362"/>
       <w:bookmarkStart w:id="37" w:name="_Toc253831169"/>
-      <w:r>
-        <w:t>IntelliJ Idea IDE</w:t>
+      <w:proofErr w:type="spellStart"/>
+      <w:r>
+        <w:t>IntelliJ</w:t>
+      </w:r>
+      <w:proofErr w:type="spellEnd"/>
+      <w:r>
+        <w:t xml:space="preserve"> Idea IDE</w:t>
       </w:r>
       <w:bookmarkEnd w:id="36"/>
       <w:bookmarkEnd w:id="37"/>
@@ -5993,14 +7895,59 @@
       <w:pPr>
         <w:jc w:val="left"/>
       </w:pPr>
-      <w:r>
-        <w:t xml:space="preserve">IntelliJ Idea er født med Maven support, og </w:t>
+      <w:proofErr w:type="spellStart"/>
+      <w:r>
+        <w:t>IntelliJ</w:t>
+      </w:r>
+      <w:proofErr w:type="spellEnd"/>
+      <w:r>
+        <w:t xml:space="preserve"> Idea er født med Maven support, og </w:t>
       </w:r>
       <w:r>
         <w:t>LPR Databehandleren</w:t>
       </w:r>
       <w:r>
-        <w:t xml:space="preserve"> kan derfor direkte importeres. Projektet importeres i IntelliJ ved under ”Create new project” at vælge ”Import project from external model”. Herefter udvælges roden af </w:t>
+        <w:t xml:space="preserve"> kan derfor direkte importeres. Projektet importeres i </w:t>
+      </w:r>
+      <w:proofErr w:type="spellStart"/>
+      <w:r>
+        <w:t>IntelliJ</w:t>
+      </w:r>
+      <w:proofErr w:type="spellEnd"/>
+      <w:r>
+        <w:t xml:space="preserve"> ved under ”</w:t>
+      </w:r>
+      <w:proofErr w:type="spellStart"/>
+      <w:r>
+        <w:t>Create</w:t>
+      </w:r>
+      <w:proofErr w:type="spellEnd"/>
+      <w:r>
+        <w:t xml:space="preserve"> new </w:t>
+      </w:r>
+      <w:proofErr w:type="spellStart"/>
+      <w:r>
+        <w:t>project</w:t>
+      </w:r>
+      <w:proofErr w:type="spellEnd"/>
+      <w:r>
+        <w:t xml:space="preserve">” at vælge ”Import </w:t>
+      </w:r>
+      <w:proofErr w:type="spellStart"/>
+      <w:r>
+        <w:t>project</w:t>
+      </w:r>
+      <w:proofErr w:type="spellEnd"/>
+      <w:r>
+        <w:t xml:space="preserve"> from </w:t>
+      </w:r>
+      <w:proofErr w:type="spellStart"/>
+      <w:r>
+        <w:t>external</w:t>
+      </w:r>
+      <w:proofErr w:type="spellEnd"/>
+      <w:r>
+        <w:t xml:space="preserve"> model”. Herefter udvælges roden af </w:t>
       </w:r>
       <w:r>
         <w:t>LPR Databehandleren,</w:t>
@@ -6012,7 +7959,31 @@
     <w:p/>
     <w:p>
       <w:r>
-        <w:t>Det anbefales i den sammenhæng, at man krydser af i ”Import Maven projects automatically”, hvorefter IntelliJ selv detekterer nye moduler i projektet.</w:t>
+        <w:t xml:space="preserve">Det anbefales i den sammenhæng, at man krydser af i ”Import Maven </w:t>
+      </w:r>
+      <w:proofErr w:type="spellStart"/>
+      <w:r>
+        <w:t>projects</w:t>
+      </w:r>
+      <w:proofErr w:type="spellEnd"/>
+      <w:r>
+        <w:t xml:space="preserve"> </w:t>
+      </w:r>
+      <w:proofErr w:type="spellStart"/>
+      <w:r>
+        <w:t>automatically</w:t>
+      </w:r>
+      <w:proofErr w:type="spellEnd"/>
+      <w:r>
+        <w:t xml:space="preserve">”, hvorefter </w:t>
+      </w:r>
+      <w:proofErr w:type="spellStart"/>
+      <w:r>
+        <w:t>IntelliJ</w:t>
+      </w:r>
+      <w:proofErr w:type="spellEnd"/>
+      <w:r>
+        <w:t xml:space="preserve"> selv detekterer nye moduler i projektet.</w:t>
       </w:r>
     </w:p>
     <w:p>
@@ -6052,12 +8023,28 @@
           <w:rFonts w:ascii="Courier New" w:hAnsi="Courier New" w:cs="Courier New"/>
         </w:rPr>
       </w:pPr>
+      <w:proofErr w:type="spellStart"/>
       <w:r>
         <w:rPr>
           <w:rFonts w:ascii="Courier New" w:hAnsi="Courier New" w:cs="Courier New"/>
         </w:rPr>
-        <w:t>mvn idea:idea</w:t>
-      </w:r>
+        <w:t>mvn</w:t>
+      </w:r>
+      <w:proofErr w:type="spellEnd"/>
+      <w:r>
+        <w:rPr>
+          <w:rFonts w:ascii="Courier New" w:hAnsi="Courier New" w:cs="Courier New"/>
+        </w:rPr>
+        <w:t xml:space="preserve"> </w:t>
+      </w:r>
+      <w:proofErr w:type="spellStart"/>
+      <w:r>
+        <w:rPr>
+          <w:rFonts w:ascii="Courier New" w:hAnsi="Courier New" w:cs="Courier New"/>
+        </w:rPr>
+        <w:t>idea:idea</w:t>
+      </w:r>
+      <w:proofErr w:type="spellEnd"/>
     </w:p>
     <w:p>
       <w:pPr>
@@ -6076,7 +8063,15 @@
         <w:jc w:val="left"/>
       </w:pPr>
       <w:r>
-        <w:t>Herefter kan projektet importeres på normal vis i IntelliJ.</w:t>
+        <w:t xml:space="preserve">Herefter kan projektet importeres på normal vis i </w:t>
+      </w:r>
+      <w:proofErr w:type="spellStart"/>
+      <w:r>
+        <w:t>IntelliJ</w:t>
+      </w:r>
+      <w:proofErr w:type="spellEnd"/>
+      <w:r>
+        <w:t>.</w:t>
       </w:r>
     </w:p>
     <w:p>
@@ -6102,7 +8097,21 @@
         <w:rPr>
           <w:i/>
         </w:rPr>
-        <w:t>Denne metode kræver dog, at kommandoen udføres hver gang man ændrer i pom filerne.</w:t>
+        <w:t xml:space="preserve">Denne metode kræver dog, at kommandoen udføres hver gang man ændrer i </w:t>
+      </w:r>
+      <w:proofErr w:type="spellStart"/>
+      <w:r>
+        <w:rPr>
+          <w:i/>
+        </w:rPr>
+        <w:t>pom</w:t>
+      </w:r>
+      <w:proofErr w:type="spellEnd"/>
+      <w:r>
+        <w:rPr>
+          <w:i/>
+        </w:rPr>
+        <w:t xml:space="preserve"> filerne.</w:t>
       </w:r>
     </w:p>
     <w:p>
@@ -6149,12 +8158,28 @@
           <w:rFonts w:ascii="Courier New" w:hAnsi="Courier New" w:cs="Courier New"/>
         </w:rPr>
       </w:pPr>
+      <w:proofErr w:type="spellStart"/>
       <w:r>
         <w:rPr>
           <w:rFonts w:ascii="Courier New" w:hAnsi="Courier New" w:cs="Courier New"/>
         </w:rPr>
-        <w:t>mvn package</w:t>
-      </w:r>
+        <w:t>mvn</w:t>
+      </w:r>
+      <w:proofErr w:type="spellEnd"/>
+      <w:r>
+        <w:rPr>
+          <w:rFonts w:ascii="Courier New" w:hAnsi="Courier New" w:cs="Courier New"/>
+        </w:rPr>
+        <w:t xml:space="preserve"> </w:t>
+      </w:r>
+      <w:proofErr w:type="spellStart"/>
+      <w:r>
+        <w:rPr>
+          <w:rFonts w:ascii="Courier New" w:hAnsi="Courier New" w:cs="Courier New"/>
+        </w:rPr>
+        <w:t>package</w:t>
+      </w:r>
+      <w:proofErr w:type="spellEnd"/>
     </w:p>
     <w:p>
       <w:pPr>
@@ -6178,19 +8203,33 @@
         <w:rPr>
           <w:rFonts w:cs="Arial"/>
         </w:rPr>
-        <w:t>Dette generer en WAR fil, der efterfølgende kan deploye</w:t>
-      </w:r>
+        <w:t xml:space="preserve">Dette generer en WAR fil, der efterfølgende kan </w:t>
+      </w:r>
+      <w:proofErr w:type="spellStart"/>
       <w:r>
         <w:rPr>
           <w:rFonts w:cs="Arial"/>
         </w:rPr>
+        <w:t>deploye</w:t>
+      </w:r>
+      <w:r>
+        <w:rPr>
+          <w:rFonts w:cs="Arial"/>
+        </w:rPr>
         <w:t>'</w:t>
       </w:r>
       <w:r>
         <w:rPr>
           <w:rFonts w:cs="Arial"/>
         </w:rPr>
-        <w:t xml:space="preserve">s lokalt eller </w:t>
+        <w:t>s</w:t>
+      </w:r>
+      <w:proofErr w:type="spellEnd"/>
+      <w:r>
+        <w:rPr>
+          <w:rFonts w:cs="Arial"/>
+        </w:rPr>
+        <w:t xml:space="preserve"> lokalt eller </w:t>
       </w:r>
       <w:r>
         <w:rPr>
@@ -6230,7 +8269,49 @@
         <w:rPr>
           <w:rFonts w:cs="Arial"/>
         </w:rPr>
-        <w:t>Til produktion bør Maven release plugin bruges, da det får tag'et bygget og automatisk får opdateret versionsnumre m.v.</w:t>
+        <w:t xml:space="preserve">Til produktion bør Maven </w:t>
+      </w:r>
+      <w:proofErr w:type="spellStart"/>
+      <w:r>
+        <w:rPr>
+          <w:rFonts w:cs="Arial"/>
+        </w:rPr>
+        <w:t>release</w:t>
+      </w:r>
+      <w:proofErr w:type="spellEnd"/>
+      <w:r>
+        <w:rPr>
+          <w:rFonts w:cs="Arial"/>
+        </w:rPr>
+        <w:t xml:space="preserve"> </w:t>
+      </w:r>
+      <w:proofErr w:type="spellStart"/>
+      <w:r>
+        <w:rPr>
+          <w:rFonts w:cs="Arial"/>
+        </w:rPr>
+        <w:t>plugin</w:t>
+      </w:r>
+      <w:proofErr w:type="spellEnd"/>
+      <w:r>
+        <w:rPr>
+          <w:rFonts w:cs="Arial"/>
+        </w:rPr>
+        <w:t xml:space="preserve"> bruges, da det får </w:t>
+      </w:r>
+      <w:proofErr w:type="spellStart"/>
+      <w:r>
+        <w:rPr>
+          <w:rFonts w:cs="Arial"/>
+        </w:rPr>
+        <w:t>tag'et</w:t>
+      </w:r>
+      <w:proofErr w:type="spellEnd"/>
+      <w:r>
+        <w:rPr>
+          <w:rFonts w:cs="Arial"/>
+        </w:rPr>
+        <w:t xml:space="preserve"> bygget og automatisk får opdateret versionsnumre m.v.</w:t>
       </w:r>
     </w:p>
     <w:p>
@@ -6271,12 +8352,28 @@
           <w:rFonts w:ascii="Courier New" w:hAnsi="Courier New" w:cs="Courier New"/>
         </w:rPr>
       </w:pPr>
+      <w:proofErr w:type="spellStart"/>
       <w:r>
         <w:rPr>
           <w:rFonts w:ascii="Courier New" w:hAnsi="Courier New" w:cs="Courier New"/>
         </w:rPr>
-        <w:t>mvn release:prepare</w:t>
-      </w:r>
+        <w:t>mvn</w:t>
+      </w:r>
+      <w:proofErr w:type="spellEnd"/>
+      <w:r>
+        <w:rPr>
+          <w:rFonts w:ascii="Courier New" w:hAnsi="Courier New" w:cs="Courier New"/>
+        </w:rPr>
+        <w:t xml:space="preserve"> </w:t>
+      </w:r>
+      <w:proofErr w:type="spellStart"/>
+      <w:r>
+        <w:rPr>
+          <w:rFonts w:ascii="Courier New" w:hAnsi="Courier New" w:cs="Courier New"/>
+        </w:rPr>
+        <w:t>release:prepare</w:t>
+      </w:r>
+      <w:proofErr w:type="spellEnd"/>
     </w:p>
     <w:p>
       <w:pPr>
@@ -6327,12 +8424,28 @@
           <w:rFonts w:ascii="Courier New" w:hAnsi="Courier New" w:cs="Courier New"/>
         </w:rPr>
       </w:pPr>
+      <w:proofErr w:type="spellStart"/>
       <w:r>
         <w:rPr>
           <w:rFonts w:ascii="Courier New" w:hAnsi="Courier New" w:cs="Courier New"/>
         </w:rPr>
-        <w:t>mvn release:perform</w:t>
-      </w:r>
+        <w:t>mvn</w:t>
+      </w:r>
+      <w:proofErr w:type="spellEnd"/>
+      <w:r>
+        <w:rPr>
+          <w:rFonts w:ascii="Courier New" w:hAnsi="Courier New" w:cs="Courier New"/>
+        </w:rPr>
+        <w:t xml:space="preserve"> </w:t>
+      </w:r>
+      <w:proofErr w:type="spellStart"/>
+      <w:r>
+        <w:rPr>
+          <w:rFonts w:ascii="Courier New" w:hAnsi="Courier New" w:cs="Courier New"/>
+        </w:rPr>
+        <w:t>release:perform</w:t>
+      </w:r>
+      <w:proofErr w:type="spellEnd"/>
     </w:p>
     <w:p>
       <w:pPr>
@@ -6386,14 +8499,21 @@
       </w:pPr>
       <w:bookmarkStart w:id="42" w:name="_Toc218842365"/>
       <w:bookmarkStart w:id="43" w:name="_Toc253831172"/>
+      <w:proofErr w:type="spellStart"/>
       <w:r>
         <w:t>Tomcat</w:t>
       </w:r>
-      <w:r>
-        <w:t xml:space="preserve"> out of memory</w:t>
+      <w:proofErr w:type="spellEnd"/>
+      <w:r>
+        <w:t xml:space="preserve"> out of </w:t>
+      </w:r>
+      <w:proofErr w:type="spellStart"/>
+      <w:r>
+        <w:t>memory</w:t>
       </w:r>
       <w:bookmarkEnd w:id="42"/>
       <w:bookmarkEnd w:id="43"/>
+      <w:proofErr w:type="spellEnd"/>
     </w:p>
     <w:p>
       <w:pPr>
@@ -6421,8 +8541,13 @@
       <w:r>
         <w:t xml:space="preserve">I </w:t>
       </w:r>
-      <w:r>
-        <w:t>Tomcats log, l</w:t>
+      <w:proofErr w:type="spellStart"/>
+      <w:r>
+        <w:t>Tomcats</w:t>
+      </w:r>
+      <w:proofErr w:type="spellEnd"/>
+      <w:r>
+        <w:t xml:space="preserve"> log, l</w:t>
       </w:r>
       <w:r>
         <w:t xml:space="preserve">ogger </w:t>
@@ -6431,10 +8556,34 @@
         <w:t>den</w:t>
       </w:r>
       <w:r>
-        <w:t xml:space="preserve"> noget i stil med ”out of memory” og nævner “permgenspace”</w:t>
-      </w:r>
-      <w:r>
-        <w:t>, dette kan ske ved at der hot-deployes ofte, som man typisk gør under udvikling</w:t>
+        <w:t xml:space="preserve"> noget i stil med ”out of </w:t>
+      </w:r>
+      <w:proofErr w:type="spellStart"/>
+      <w:r>
+        <w:t>memory</w:t>
+      </w:r>
+      <w:proofErr w:type="spellEnd"/>
+      <w:r>
+        <w:t>” og nævner “</w:t>
+      </w:r>
+      <w:proofErr w:type="spellStart"/>
+      <w:r>
+        <w:t>permgenspace</w:t>
+      </w:r>
+      <w:proofErr w:type="spellEnd"/>
+      <w:r>
+        <w:t>”</w:t>
+      </w:r>
+      <w:r>
+        <w:t>, dette kan ske ved at der hot-</w:t>
+      </w:r>
+      <w:proofErr w:type="spellStart"/>
+      <w:r>
+        <w:t>deployes</w:t>
+      </w:r>
+      <w:proofErr w:type="spellEnd"/>
+      <w:r>
+        <w:t xml:space="preserve"> ofte, som man typisk gør under udvikling</w:t>
       </w:r>
     </w:p>
     <w:p>
@@ -6457,11 +8606,21 @@
       <w:r>
         <w:t xml:space="preserve">Forøg </w:t>
       </w:r>
+      <w:proofErr w:type="spellStart"/>
       <w:r>
         <w:t>Tomcat</w:t>
       </w:r>
-      <w:r>
-        <w:t xml:space="preserve"> permgen space ved at</w:t>
+      <w:proofErr w:type="spellEnd"/>
+      <w:r>
+        <w:t xml:space="preserve"> permgen </w:t>
+      </w:r>
+      <w:proofErr w:type="spellStart"/>
+      <w:r>
+        <w:t>space</w:t>
+      </w:r>
+      <w:proofErr w:type="spellEnd"/>
+      <w:r>
+        <w:t xml:space="preserve"> ved at</w:t>
       </w:r>
       <w:r>
         <w:t xml:space="preserve"> sætte følgende miljø variabel</w:t>
@@ -6489,7 +8648,25 @@
           <w:sz w:val="20"/>
           <w:szCs w:val="20"/>
         </w:rPr>
-        <w:t>JAVA_OPTS="-Xms2048m -Xmx2048m -XX:MaxPermSize=</w:t>
+        <w:t>JAVA_OPTS="-Xms2048m -Xmx2048m -</w:t>
+      </w:r>
+      <w:proofErr w:type="spellStart"/>
+      <w:r>
+        <w:rPr>
+          <w:rFonts w:ascii="Courier" w:hAnsi="Courier" w:cs="Courier New"/>
+          <w:sz w:val="20"/>
+          <w:szCs w:val="20"/>
+        </w:rPr>
+        <w:t>XX:MaxPermSize</w:t>
+      </w:r>
+      <w:proofErr w:type="spellEnd"/>
+      <w:r>
+        <w:rPr>
+          <w:rFonts w:ascii="Courier" w:hAnsi="Courier" w:cs="Courier New"/>
+          <w:sz w:val="20"/>
+          <w:szCs w:val="20"/>
+        </w:rPr>
+        <w:t>=</w:t>
       </w:r>
       <w:r>
         <w:rPr>
@@ -6632,8 +8809,13 @@
             <w:tcW w:w="2409" w:type="dxa"/>
           </w:tcPr>
           <w:p>
+            <w:proofErr w:type="spellStart"/>
             <w:r>
-              <w:t>Welcome to Apache Maven</w:t>
+              <w:t>Welcome</w:t>
+            </w:r>
+            <w:proofErr w:type="spellEnd"/>
+            <w:r>
+              <w:t xml:space="preserve"> to Apache Maven</w:t>
             </w:r>
           </w:p>
         </w:tc>
@@ -6706,7 +8888,35 @@
           <w:rPr>
             <w:rStyle w:val="Llink"/>
           </w:rPr>
-          <w:t>https://github.com/trifork/HAIBA-LPRimporter/blob/master/doc/Design, arkitektur og udviklerguide.docx</w:t>
+          <w:t xml:space="preserve">https://github.com/trifork/HAIBA-LPRimporter/blob/master/doc/Design, </w:t>
+        </w:r>
+        <w:proofErr w:type="spellStart"/>
+        <w:r>
+          <w:rPr>
+            <w:rStyle w:val="Llink"/>
+          </w:rPr>
+          <w:t>arkitektur</w:t>
+        </w:r>
+        <w:proofErr w:type="spellEnd"/>
+        <w:r>
+          <w:rPr>
+            <w:rStyle w:val="Llink"/>
+          </w:rPr>
+          <w:t xml:space="preserve"> </w:t>
+        </w:r>
+        <w:proofErr w:type="spellStart"/>
+        <w:r>
+          <w:rPr>
+            <w:rStyle w:val="Llink"/>
+          </w:rPr>
+          <w:t>og</w:t>
+        </w:r>
+        <w:proofErr w:type="spellEnd"/>
+        <w:r>
+          <w:rPr>
+            <w:rStyle w:val="Llink"/>
+          </w:rPr>
+          <w:t xml:space="preserve"> udviklerguide.docx</w:t>
         </w:r>
       </w:hyperlink>
     </w:p>
@@ -7081,6 +9291,7 @@
                 <w:lang w:val="da-DK"/>
               </w:rPr>
             </w:pPr>
+            <w:proofErr w:type="spellStart"/>
             <w:r>
               <w:rPr>
                 <w:rFonts w:ascii="Arial" w:hAnsi="Arial" w:cs="Arial"/>
@@ -7088,7 +9299,17 @@
                 <w:szCs w:val="22"/>
                 <w:lang w:val="da-DK"/>
               </w:rPr>
-              <w:t>Initielt dokument</w:t>
+              <w:t>Initielt</w:t>
+            </w:r>
+            <w:proofErr w:type="spellEnd"/>
+            <w:r>
+              <w:rPr>
+                <w:rFonts w:ascii="Arial" w:hAnsi="Arial" w:cs="Arial"/>
+                <w:sz w:val="22"/>
+                <w:szCs w:val="22"/>
+                <w:lang w:val="da-DK"/>
+              </w:rPr>
+              <w:t xml:space="preserve"> dokument</w:t>
             </w:r>
           </w:p>
         </w:tc>
@@ -7456,7 +9677,7 @@
         <w:rStyle w:val="Sidetal1"/>
         <w:noProof/>
       </w:rPr>
-      <w:t>8</w:t>
+      <w:t>6</w:t>
     </w:r>
     <w:r>
       <w:rPr>
@@ -7493,7 +9714,7 @@
         <w:rStyle w:val="Sidetal1"/>
         <w:noProof/>
       </w:rPr>
-      <w:t>17</w:t>
+      <w:t>18</w:t>
     </w:r>
     <w:r>
       <w:rPr>
@@ -7539,14 +9760,27 @@
     <w:r>
       <w:t xml:space="preserve"> af </w:t>
     </w:r>
-    <w:fldSimple w:instr=" NUMPAGES ">
-      <w:r>
-        <w:rPr>
-          <w:noProof/>
-        </w:rPr>
-        <w:t>17</w:t>
-      </w:r>
-    </w:fldSimple>
+    <w:r>
+      <w:fldChar w:fldCharType="begin"/>
+    </w:r>
+    <w:r>
+      <w:instrText xml:space="preserve"> NUMPAGES </w:instrText>
+    </w:r>
+    <w:r>
+      <w:fldChar w:fldCharType="separate"/>
+    </w:r>
+    <w:r>
+      <w:rPr>
+        <w:noProof/>
+      </w:rPr>
+      <w:t>1</w:t>
+    </w:r>
+    <w:r>
+      <w:rPr>
+        <w:noProof/>
+      </w:rPr>
+      <w:fldChar w:fldCharType="end"/>
+    </w:r>
   </w:p>
   <w:p/>
 </w:ftr>
@@ -12783,7 +15017,6 @@
   <w:style w:type="character" w:default="1" w:styleId="Standardskrifttypeiafsnit">
     <w:name w:val="Default Paragraph Font"/>
     <w:uiPriority w:val="1"/>
-    <w:semiHidden/>
     <w:unhideWhenUsed/>
   </w:style>
   <w:style w:type="table" w:default="1" w:styleId="Tabel-Normal">
@@ -18373,7 +20606,7 @@
 </file>
 
 <file path=customXml/itemProps1.xml><?xml version="1.0" encoding="utf-8"?>
-<ds:datastoreItem xmlns:ds="http://schemas.openxmlformats.org/officeDocument/2006/customXml" ds:itemID="{E8A1EEDC-3BDD-9D42-AB39-39BE5D7E057F}">
+<ds:datastoreItem xmlns:ds="http://schemas.openxmlformats.org/officeDocument/2006/customXml" ds:itemID="{3CF82049-7399-7C41-9522-4C38FFE73FE2}">
   <ds:schemaRefs>
     <ds:schemaRef ds:uri="http://schemas.openxmlformats.org/officeDocument/2006/bibliography"/>
   </ds:schemaRefs>

</xml_diff>